<commit_message>
editing answers to all problems
</commit_message>
<xml_diff>
--- a/code/ES193DS_homework-03.docx
+++ b/code/ES193DS_homework-03.docx
@@ -299,6 +299,15 @@
       </w:r>
       <w:r>
         <w:rPr>
+          <w:rStyle w:val="CommentTok"/>
+        </w:rPr>
+        <w:t xml:space="preserve"># read in data</w:t>
+      </w:r>
+      <w:r>
+        <w:br/>
+      </w:r>
+      <w:r>
+        <w:rPr>
           <w:rStyle w:val="NormalTok"/>
         </w:rPr>
         <w:t xml:space="preserve">drought_exp </w:t>
@@ -655,6 +664,21 @@
       </w:r>
       <w:r>
         <w:rPr>
+          <w:rStyle w:val="CommentTok"/>
+        </w:rPr>
+        <w:t xml:space="preserve"># nicer column names</w:t>
+      </w:r>
+      <w:r>
+        <w:br/>
+      </w:r>
+      <w:r>
+        <w:rPr>
+          <w:rStyle w:val="NormalTok"/>
+        </w:rPr>
+        <w:t xml:space="preserve">  </w:t>
+      </w:r>
+      <w:r>
+        <w:rPr>
           <w:rStyle w:val="FunctionTok"/>
         </w:rPr>
         <w:t xml:space="preserve">clean_names</w:t>
@@ -678,10 +702,19 @@
         <w:t xml:space="preserve"> </w:t>
       </w:r>
       <w:r>
+        <w:br/>
+      </w:r>
+      <w:r>
+        <w:rPr>
+          <w:rStyle w:val="NormalTok"/>
+        </w:rPr>
+        <w:t xml:space="preserve">  </w:t>
+      </w:r>
+      <w:r>
         <w:rPr>
           <w:rStyle w:val="CommentTok"/>
         </w:rPr>
-        <w:t xml:space="preserve"># nicer column names</w:t>
+        <w:t xml:space="preserve"># adding column with species scientific names</w:t>
       </w:r>
       <w:r>
         <w:br/>
@@ -729,10 +762,67 @@
         <w:t xml:space="preserve">( </w:t>
       </w:r>
       <w:r>
+        <w:br/>
+      </w:r>
+      <w:r>
+        <w:rPr>
+          <w:rStyle w:val="NormalTok"/>
+        </w:rPr>
+        <w:t xml:space="preserve">    species </w:t>
+      </w:r>
+      <w:r>
+        <w:rPr>
+          <w:rStyle w:val="SpecialCharTok"/>
+        </w:rPr>
+        <w:t xml:space="preserve">==</w:t>
+      </w:r>
+      <w:r>
+        <w:rPr>
+          <w:rStyle w:val="NormalTok"/>
+        </w:rPr>
+        <w:t xml:space="preserve"> </w:t>
+      </w:r>
+      <w:r>
+        <w:rPr>
+          <w:rStyle w:val="StringTok"/>
+        </w:rPr>
+        <w:t xml:space="preserve">"ENCCAL"</w:t>
+      </w:r>
+      <w:r>
+        <w:rPr>
+          <w:rStyle w:val="NormalTok"/>
+        </w:rPr>
+        <w:t xml:space="preserve"> </w:t>
+      </w:r>
+      <w:r>
+        <w:rPr>
+          <w:rStyle w:val="SpecialCharTok"/>
+        </w:rPr>
+        <w:t xml:space="preserve">~</w:t>
+      </w:r>
+      <w:r>
+        <w:rPr>
+          <w:rStyle w:val="NormalTok"/>
+        </w:rPr>
+        <w:t xml:space="preserve"> </w:t>
+      </w:r>
+      <w:r>
+        <w:rPr>
+          <w:rStyle w:val="StringTok"/>
+        </w:rPr>
+        <w:t xml:space="preserve">"Encelia californica"</w:t>
+      </w:r>
+      <w:r>
+        <w:rPr>
+          <w:rStyle w:val="NormalTok"/>
+        </w:rPr>
+        <w:t xml:space="preserve">, </w:t>
+      </w:r>
+      <w:r>
         <w:rPr>
           <w:rStyle w:val="CommentTok"/>
         </w:rPr>
-        <w:t xml:space="preserve"># adding column with species scientific names</w:t>
+        <w:t xml:space="preserve"># bush sunflower</w:t>
       </w:r>
       <w:r>
         <w:br/>
@@ -759,7 +849,7 @@
         <w:rPr>
           <w:rStyle w:val="StringTok"/>
         </w:rPr>
-        <w:t xml:space="preserve">"ENCCAL"</w:t>
+        <w:t xml:space="preserve">"ESCCAL"</w:t>
       </w:r>
       <w:r>
         <w:rPr>
@@ -783,7 +873,7 @@
         <w:rPr>
           <w:rStyle w:val="StringTok"/>
         </w:rPr>
-        <w:t xml:space="preserve">"Encelia californica"</w:t>
+        <w:t xml:space="preserve">"Eschscholzia californica"</w:t>
       </w:r>
       <w:r>
         <w:rPr>
@@ -795,7 +885,7 @@
         <w:rPr>
           <w:rStyle w:val="CommentTok"/>
         </w:rPr>
-        <w:t xml:space="preserve"># bush sunflower</w:t>
+        <w:t xml:space="preserve"># California poppy</w:t>
       </w:r>
       <w:r>
         <w:br/>
@@ -822,7 +912,7 @@
         <w:rPr>
           <w:rStyle w:val="StringTok"/>
         </w:rPr>
-        <w:t xml:space="preserve">"ESCCAL"</w:t>
+        <w:t xml:space="preserve">"PENCEN"</w:t>
       </w:r>
       <w:r>
         <w:rPr>
@@ -846,7 +936,7 @@
         <w:rPr>
           <w:rStyle w:val="StringTok"/>
         </w:rPr>
-        <w:t xml:space="preserve">"Eschscholzia californica"</w:t>
+        <w:t xml:space="preserve">"Penstemon centranthifolius"</w:t>
       </w:r>
       <w:r>
         <w:rPr>
@@ -858,7 +948,7 @@
         <w:rPr>
           <w:rStyle w:val="CommentTok"/>
         </w:rPr>
-        <w:t xml:space="preserve"># California poppy</w:t>
+        <w:t xml:space="preserve"># Scarlet bugler</w:t>
       </w:r>
       <w:r>
         <w:br/>
@@ -885,7 +975,7 @@
         <w:rPr>
           <w:rStyle w:val="StringTok"/>
         </w:rPr>
-        <w:t xml:space="preserve">"PENCEN"</w:t>
+        <w:t xml:space="preserve">"GRICAM"</w:t>
       </w:r>
       <w:r>
         <w:rPr>
@@ -909,7 +999,7 @@
         <w:rPr>
           <w:rStyle w:val="StringTok"/>
         </w:rPr>
-        <w:t xml:space="preserve">"Penstemon centranthifolius"</w:t>
+        <w:t xml:space="preserve">"Grindelia camporum"</w:t>
       </w:r>
       <w:r>
         <w:rPr>
@@ -921,7 +1011,7 @@
         <w:rPr>
           <w:rStyle w:val="CommentTok"/>
         </w:rPr>
-        <w:t xml:space="preserve"># Scarlet bugler</w:t>
+        <w:t xml:space="preserve"># great valley gumweed</w:t>
       </w:r>
       <w:r>
         <w:br/>
@@ -948,7 +1038,7 @@
         <w:rPr>
           <w:rStyle w:val="StringTok"/>
         </w:rPr>
-        <w:t xml:space="preserve">"GRICAM"</w:t>
+        <w:t xml:space="preserve">"SALLEU"</w:t>
       </w:r>
       <w:r>
         <w:rPr>
@@ -972,7 +1062,7 @@
         <w:rPr>
           <w:rStyle w:val="StringTok"/>
         </w:rPr>
-        <w:t xml:space="preserve">"Grindelia camporum"</w:t>
+        <w:t xml:space="preserve">"Salvia leucophylla"</w:t>
       </w:r>
       <w:r>
         <w:rPr>
@@ -984,7 +1074,7 @@
         <w:rPr>
           <w:rStyle w:val="CommentTok"/>
         </w:rPr>
-        <w:t xml:space="preserve"># great valley gumweed</w:t>
+        <w:t xml:space="preserve"># Purple sage</w:t>
       </w:r>
       <w:r>
         <w:br/>
@@ -1011,7 +1101,7 @@
         <w:rPr>
           <w:rStyle w:val="StringTok"/>
         </w:rPr>
-        <w:t xml:space="preserve">"SALLEU"</w:t>
+        <w:t xml:space="preserve">"STIPUL"</w:t>
       </w:r>
       <w:r>
         <w:rPr>
@@ -1035,7 +1125,7 @@
         <w:rPr>
           <w:rStyle w:val="StringTok"/>
         </w:rPr>
-        <w:t xml:space="preserve">"Salvia leucophylla"</w:t>
+        <w:t xml:space="preserve">"Nasella pulchra"</w:t>
       </w:r>
       <w:r>
         <w:rPr>
@@ -1047,7 +1137,7 @@
         <w:rPr>
           <w:rStyle w:val="CommentTok"/>
         </w:rPr>
-        <w:t xml:space="preserve"># Purple sage</w:t>
+        <w:t xml:space="preserve"># Purple needlegrass</w:t>
       </w:r>
       <w:r>
         <w:br/>
@@ -1074,7 +1164,7 @@
         <w:rPr>
           <w:rStyle w:val="StringTok"/>
         </w:rPr>
-        <w:t xml:space="preserve">"STIPUL"</w:t>
+        <w:t xml:space="preserve">"LOTSCO"</w:t>
       </w:r>
       <w:r>
         <w:rPr>
@@ -1098,33 +1188,174 @@
         <w:rPr>
           <w:rStyle w:val="StringTok"/>
         </w:rPr>
-        <w:t xml:space="preserve">"Nasella pulchra"</w:t>
-      </w:r>
-      <w:r>
-        <w:rPr>
-          <w:rStyle w:val="NormalTok"/>
-        </w:rPr>
-        <w:t xml:space="preserve">, </w:t>
+        <w:t xml:space="preserve">"Acmispon glaber"</w:t>
+      </w:r>
+      <w:r>
+        <w:rPr>
+          <w:rStyle w:val="NormalTok"/>
+        </w:rPr>
+        <w:t xml:space="preserve"> </w:t>
       </w:r>
       <w:r>
         <w:rPr>
           <w:rStyle w:val="CommentTok"/>
         </w:rPr>
-        <w:t xml:space="preserve"># Purple needlegrass</w:t>
-      </w:r>
-      <w:r>
-        <w:br/>
-      </w:r>
-      <w:r>
-        <w:rPr>
-          <w:rStyle w:val="NormalTok"/>
-        </w:rPr>
-        <w:t xml:space="preserve">    species </w:t>
+        <w:t xml:space="preserve"># deerweed</w:t>
+      </w:r>
+      <w:r>
+        <w:br/>
+      </w:r>
+      <w:r>
+        <w:rPr>
+          <w:rStyle w:val="NormalTok"/>
+        </w:rPr>
+        <w:t xml:space="preserve">  )) </w:t>
       </w:r>
       <w:r>
         <w:rPr>
           <w:rStyle w:val="SpecialCharTok"/>
         </w:rPr>
+        <w:t xml:space="preserve">%&gt;%</w:t>
+      </w:r>
+      <w:r>
+        <w:rPr>
+          <w:rStyle w:val="NormalTok"/>
+        </w:rPr>
+        <w:t xml:space="preserve"> </w:t>
+      </w:r>
+      <w:r>
+        <w:br/>
+      </w:r>
+      <w:r>
+        <w:rPr>
+          <w:rStyle w:val="NormalTok"/>
+        </w:rPr>
+        <w:t xml:space="preserve">  </w:t>
+      </w:r>
+      <w:r>
+        <w:rPr>
+          <w:rStyle w:val="CommentTok"/>
+        </w:rPr>
+        <w:t xml:space="preserve"># moving species_name column after species</w:t>
+      </w:r>
+      <w:r>
+        <w:br/>
+      </w:r>
+      <w:r>
+        <w:rPr>
+          <w:rStyle w:val="NormalTok"/>
+        </w:rPr>
+        <w:t xml:space="preserve">  </w:t>
+      </w:r>
+      <w:r>
+        <w:rPr>
+          <w:rStyle w:val="FunctionTok"/>
+        </w:rPr>
+        <w:t xml:space="preserve">relocate</w:t>
+      </w:r>
+      <w:r>
+        <w:rPr>
+          <w:rStyle w:val="NormalTok"/>
+        </w:rPr>
+        <w:t xml:space="preserve">(species_name, </w:t>
+      </w:r>
+      <w:r>
+        <w:rPr>
+          <w:rStyle w:val="AttributeTok"/>
+        </w:rPr>
+        <w:t xml:space="preserve">.after =</w:t>
+      </w:r>
+      <w:r>
+        <w:rPr>
+          <w:rStyle w:val="NormalTok"/>
+        </w:rPr>
+        <w:t xml:space="preserve"> species) </w:t>
+      </w:r>
+      <w:r>
+        <w:rPr>
+          <w:rStyle w:val="SpecialCharTok"/>
+        </w:rPr>
+        <w:t xml:space="preserve">%&gt;%</w:t>
+      </w:r>
+      <w:r>
+        <w:rPr>
+          <w:rStyle w:val="NormalTok"/>
+        </w:rPr>
+        <w:t xml:space="preserve"> </w:t>
+      </w:r>
+      <w:r>
+        <w:br/>
+      </w:r>
+      <w:r>
+        <w:rPr>
+          <w:rStyle w:val="NormalTok"/>
+        </w:rPr>
+        <w:t xml:space="preserve">  </w:t>
+      </w:r>
+      <w:r>
+        <w:rPr>
+          <w:rStyle w:val="CommentTok"/>
+        </w:rPr>
+        <w:t xml:space="preserve"># adding column with full treatment names</w:t>
+      </w:r>
+      <w:r>
+        <w:br/>
+      </w:r>
+      <w:r>
+        <w:rPr>
+          <w:rStyle w:val="NormalTok"/>
+        </w:rPr>
+        <w:t xml:space="preserve">  </w:t>
+      </w:r>
+      <w:r>
+        <w:rPr>
+          <w:rStyle w:val="FunctionTok"/>
+        </w:rPr>
+        <w:t xml:space="preserve">mutate</w:t>
+      </w:r>
+      <w:r>
+        <w:rPr>
+          <w:rStyle w:val="NormalTok"/>
+        </w:rPr>
+        <w:t xml:space="preserve">(</w:t>
+      </w:r>
+      <w:r>
+        <w:rPr>
+          <w:rStyle w:val="AttributeTok"/>
+        </w:rPr>
+        <w:t xml:space="preserve">water_treatment =</w:t>
+      </w:r>
+      <w:r>
+        <w:rPr>
+          <w:rStyle w:val="NormalTok"/>
+        </w:rPr>
+        <w:t xml:space="preserve"> </w:t>
+      </w:r>
+      <w:r>
+        <w:rPr>
+          <w:rStyle w:val="FunctionTok"/>
+        </w:rPr>
+        <w:t xml:space="preserve">case_when</w:t>
+      </w:r>
+      <w:r>
+        <w:rPr>
+          <w:rStyle w:val="NormalTok"/>
+        </w:rPr>
+        <w:t xml:space="preserve">( </w:t>
+      </w:r>
+      <w:r>
+        <w:br/>
+      </w:r>
+      <w:r>
+        <w:rPr>
+          <w:rStyle w:val="NormalTok"/>
+        </w:rPr>
+        <w:t xml:space="preserve">    water </w:t>
+      </w:r>
+      <w:r>
+        <w:rPr>
+          <w:rStyle w:val="SpecialCharTok"/>
+        </w:rPr>
         <w:t xml:space="preserve">==</w:t>
       </w:r>
       <w:r>
@@ -1137,7 +1368,7 @@
         <w:rPr>
           <w:rStyle w:val="StringTok"/>
         </w:rPr>
-        <w:t xml:space="preserve">"LOTSCO"</w:t>
+        <w:t xml:space="preserve">"WW"</w:t>
       </w:r>
       <w:r>
         <w:rPr>
@@ -1161,7 +1392,28 @@
         <w:rPr>
           <w:rStyle w:val="StringTok"/>
         </w:rPr>
-        <w:t xml:space="preserve">"Acmispon glaber"</w:t>
+        <w:t xml:space="preserve">"Well watered"</w:t>
+      </w:r>
+      <w:r>
+        <w:rPr>
+          <w:rStyle w:val="NormalTok"/>
+        </w:rPr>
+        <w:t xml:space="preserve">,</w:t>
+      </w:r>
+      <w:r>
+        <w:br/>
+      </w:r>
+      <w:r>
+        <w:rPr>
+          <w:rStyle w:val="NormalTok"/>
+        </w:rPr>
+        <w:t xml:space="preserve">    water </w:t>
+      </w:r>
+      <w:r>
+        <w:rPr>
+          <w:rStyle w:val="SpecialCharTok"/>
+        </w:rPr>
+        <w:t xml:space="preserve">==</w:t>
       </w:r>
       <w:r>
         <w:rPr>
@@ -1171,30 +1423,69 @@
       </w:r>
       <w:r>
         <w:rPr>
+          <w:rStyle w:val="StringTok"/>
+        </w:rPr>
+        <w:t xml:space="preserve">"DS"</w:t>
+      </w:r>
+      <w:r>
+        <w:rPr>
+          <w:rStyle w:val="NormalTok"/>
+        </w:rPr>
+        <w:t xml:space="preserve"> </w:t>
+      </w:r>
+      <w:r>
+        <w:rPr>
+          <w:rStyle w:val="SpecialCharTok"/>
+        </w:rPr>
+        <w:t xml:space="preserve">~</w:t>
+      </w:r>
+      <w:r>
+        <w:rPr>
+          <w:rStyle w:val="NormalTok"/>
+        </w:rPr>
+        <w:t xml:space="preserve"> </w:t>
+      </w:r>
+      <w:r>
+        <w:rPr>
+          <w:rStyle w:val="StringTok"/>
+        </w:rPr>
+        <w:t xml:space="preserve">"Drought stressed"</w:t>
+      </w:r>
+      <w:r>
+        <w:br/>
+      </w:r>
+      <w:r>
+        <w:rPr>
+          <w:rStyle w:val="NormalTok"/>
+        </w:rPr>
+        <w:t xml:space="preserve">  )) </w:t>
+      </w:r>
+      <w:r>
+        <w:rPr>
+          <w:rStyle w:val="SpecialCharTok"/>
+        </w:rPr>
+        <w:t xml:space="preserve">%&gt;%</w:t>
+      </w:r>
+      <w:r>
+        <w:rPr>
+          <w:rStyle w:val="NormalTok"/>
+        </w:rPr>
+        <w:t xml:space="preserve"> </w:t>
+      </w:r>
+      <w:r>
+        <w:br/>
+      </w:r>
+      <w:r>
+        <w:rPr>
+          <w:rStyle w:val="NormalTok"/>
+        </w:rPr>
+        <w:t xml:space="preserve">  </w:t>
+      </w:r>
+      <w:r>
+        <w:rPr>
           <w:rStyle w:val="CommentTok"/>
         </w:rPr>
-        <w:t xml:space="preserve"># deerweed</w:t>
-      </w:r>
-      <w:r>
-        <w:br/>
-      </w:r>
-      <w:r>
-        <w:rPr>
-          <w:rStyle w:val="NormalTok"/>
-        </w:rPr>
-        <w:t xml:space="preserve">  )) </w:t>
-      </w:r>
-      <w:r>
-        <w:rPr>
-          <w:rStyle w:val="SpecialCharTok"/>
-        </w:rPr>
-        <w:t xml:space="preserve">%&gt;%</w:t>
-      </w:r>
-      <w:r>
-        <w:rPr>
-          <w:rStyle w:val="NormalTok"/>
-        </w:rPr>
-        <w:t xml:space="preserve"> </w:t>
+        <w:t xml:space="preserve"># moving water_treatment column after water</w:t>
       </w:r>
       <w:r>
         <w:br/>
@@ -1215,7 +1506,7 @@
         <w:rPr>
           <w:rStyle w:val="NormalTok"/>
         </w:rPr>
-        <w:t xml:space="preserve">(species_name, </w:t>
+        <w:t xml:space="preserve">(water_treatment, </w:t>
       </w:r>
       <w:r>
         <w:rPr>
@@ -1227,244 +1518,7 @@
         <w:rPr>
           <w:rStyle w:val="NormalTok"/>
         </w:rPr>
-        <w:t xml:space="preserve"> species) </w:t>
-      </w:r>
-      <w:r>
-        <w:rPr>
-          <w:rStyle w:val="SpecialCharTok"/>
-        </w:rPr>
-        <w:t xml:space="preserve">%&gt;%</w:t>
-      </w:r>
-      <w:r>
-        <w:rPr>
-          <w:rStyle w:val="NormalTok"/>
-        </w:rPr>
-        <w:t xml:space="preserve"> </w:t>
-      </w:r>
-      <w:r>
-        <w:rPr>
-          <w:rStyle w:val="CommentTok"/>
-        </w:rPr>
-        <w:t xml:space="preserve"># moving species_name column after species</w:t>
-      </w:r>
-      <w:r>
-        <w:br/>
-      </w:r>
-      <w:r>
-        <w:rPr>
-          <w:rStyle w:val="NormalTok"/>
-        </w:rPr>
-        <w:t xml:space="preserve">  </w:t>
-      </w:r>
-      <w:r>
-        <w:rPr>
-          <w:rStyle w:val="FunctionTok"/>
-        </w:rPr>
-        <w:t xml:space="preserve">mutate</w:t>
-      </w:r>
-      <w:r>
-        <w:rPr>
-          <w:rStyle w:val="NormalTok"/>
-        </w:rPr>
-        <w:t xml:space="preserve">(</w:t>
-      </w:r>
-      <w:r>
-        <w:rPr>
-          <w:rStyle w:val="AttributeTok"/>
-        </w:rPr>
-        <w:t xml:space="preserve">water_treatment =</w:t>
-      </w:r>
-      <w:r>
-        <w:rPr>
-          <w:rStyle w:val="NormalTok"/>
-        </w:rPr>
-        <w:t xml:space="preserve"> </w:t>
-      </w:r>
-      <w:r>
-        <w:rPr>
-          <w:rStyle w:val="FunctionTok"/>
-        </w:rPr>
-        <w:t xml:space="preserve">case_when</w:t>
-      </w:r>
-      <w:r>
-        <w:rPr>
-          <w:rStyle w:val="NormalTok"/>
-        </w:rPr>
-        <w:t xml:space="preserve">( </w:t>
-      </w:r>
-      <w:r>
-        <w:rPr>
-          <w:rStyle w:val="CommentTok"/>
-        </w:rPr>
-        <w:t xml:space="preserve"># adding column with full treatment names</w:t>
-      </w:r>
-      <w:r>
-        <w:br/>
-      </w:r>
-      <w:r>
-        <w:rPr>
-          <w:rStyle w:val="NormalTok"/>
-        </w:rPr>
-        <w:t xml:space="preserve">    water </w:t>
-      </w:r>
-      <w:r>
-        <w:rPr>
-          <w:rStyle w:val="SpecialCharTok"/>
-        </w:rPr>
-        <w:t xml:space="preserve">==</w:t>
-      </w:r>
-      <w:r>
-        <w:rPr>
-          <w:rStyle w:val="NormalTok"/>
-        </w:rPr>
-        <w:t xml:space="preserve"> </w:t>
-      </w:r>
-      <w:r>
-        <w:rPr>
-          <w:rStyle w:val="StringTok"/>
-        </w:rPr>
-        <w:t xml:space="preserve">"WW"</w:t>
-      </w:r>
-      <w:r>
-        <w:rPr>
-          <w:rStyle w:val="NormalTok"/>
-        </w:rPr>
-        <w:t xml:space="preserve"> </w:t>
-      </w:r>
-      <w:r>
-        <w:rPr>
-          <w:rStyle w:val="SpecialCharTok"/>
-        </w:rPr>
-        <w:t xml:space="preserve">~</w:t>
-      </w:r>
-      <w:r>
-        <w:rPr>
-          <w:rStyle w:val="NormalTok"/>
-        </w:rPr>
-        <w:t xml:space="preserve"> </w:t>
-      </w:r>
-      <w:r>
-        <w:rPr>
-          <w:rStyle w:val="StringTok"/>
-        </w:rPr>
-        <w:t xml:space="preserve">"Well watered"</w:t>
-      </w:r>
-      <w:r>
-        <w:rPr>
-          <w:rStyle w:val="NormalTok"/>
-        </w:rPr>
-        <w:t xml:space="preserve">,</w:t>
-      </w:r>
-      <w:r>
-        <w:br/>
-      </w:r>
-      <w:r>
-        <w:rPr>
-          <w:rStyle w:val="NormalTok"/>
-        </w:rPr>
-        <w:t xml:space="preserve">    water </w:t>
-      </w:r>
-      <w:r>
-        <w:rPr>
-          <w:rStyle w:val="SpecialCharTok"/>
-        </w:rPr>
-        <w:t xml:space="preserve">==</w:t>
-      </w:r>
-      <w:r>
-        <w:rPr>
-          <w:rStyle w:val="NormalTok"/>
-        </w:rPr>
-        <w:t xml:space="preserve"> </w:t>
-      </w:r>
-      <w:r>
-        <w:rPr>
-          <w:rStyle w:val="StringTok"/>
-        </w:rPr>
-        <w:t xml:space="preserve">"DS"</w:t>
-      </w:r>
-      <w:r>
-        <w:rPr>
-          <w:rStyle w:val="NormalTok"/>
-        </w:rPr>
-        <w:t xml:space="preserve"> </w:t>
-      </w:r>
-      <w:r>
-        <w:rPr>
-          <w:rStyle w:val="SpecialCharTok"/>
-        </w:rPr>
-        <w:t xml:space="preserve">~</w:t>
-      </w:r>
-      <w:r>
-        <w:rPr>
-          <w:rStyle w:val="NormalTok"/>
-        </w:rPr>
-        <w:t xml:space="preserve"> </w:t>
-      </w:r>
-      <w:r>
-        <w:rPr>
-          <w:rStyle w:val="StringTok"/>
-        </w:rPr>
-        <w:t xml:space="preserve">"Drought stressed"</w:t>
-      </w:r>
-      <w:r>
-        <w:br/>
-      </w:r>
-      <w:r>
-        <w:rPr>
-          <w:rStyle w:val="NormalTok"/>
-        </w:rPr>
-        <w:t xml:space="preserve">  )) </w:t>
-      </w:r>
-      <w:r>
-        <w:rPr>
-          <w:rStyle w:val="SpecialCharTok"/>
-        </w:rPr>
-        <w:t xml:space="preserve">%&gt;%</w:t>
-      </w:r>
-      <w:r>
-        <w:rPr>
-          <w:rStyle w:val="NormalTok"/>
-        </w:rPr>
-        <w:t xml:space="preserve"> </w:t>
-      </w:r>
-      <w:r>
-        <w:br/>
-      </w:r>
-      <w:r>
-        <w:rPr>
-          <w:rStyle w:val="NormalTok"/>
-        </w:rPr>
-        <w:t xml:space="preserve">  </w:t>
-      </w:r>
-      <w:r>
-        <w:rPr>
-          <w:rStyle w:val="FunctionTok"/>
-        </w:rPr>
-        <w:t xml:space="preserve">relocate</w:t>
-      </w:r>
-      <w:r>
-        <w:rPr>
-          <w:rStyle w:val="NormalTok"/>
-        </w:rPr>
-        <w:t xml:space="preserve">(water_treatment, </w:t>
-      </w:r>
-      <w:r>
-        <w:rPr>
-          <w:rStyle w:val="AttributeTok"/>
-        </w:rPr>
-        <w:t xml:space="preserve">.after =</w:t>
-      </w:r>
-      <w:r>
-        <w:rPr>
-          <w:rStyle w:val="NormalTok"/>
-        </w:rPr>
         <w:t xml:space="preserve"> water) </w:t>
-      </w:r>
-      <w:r>
-        <w:rPr>
-          <w:rStyle w:val="CommentTok"/>
-        </w:rPr>
-        <w:t xml:space="preserve"># moving water_treatment column after water</w:t>
       </w:r>
     </w:p>
     <w:p>
@@ -3020,6 +3074,12 @@
         <w:br/>
       </w:r>
       <w:r>
+        <w:rPr>
+          <w:rStyle w:val="CommentTok"/>
+        </w:rPr>
+        <w:t xml:space="preserve"># show plots 2x2</w:t>
+      </w:r>
+      <w:r>
         <w:br/>
       </w:r>
       <w:r>
@@ -5328,7 +5388,7 @@
         <w:rPr>
           <w:rStyle w:val="CommentTok"/>
         </w:rPr>
-        <w:t xml:space="preserve">#display matrix  </w:t>
+        <w:t xml:space="preserve"># display matrix  </w:t>
       </w:r>
       <w:r>
         <w:br/>
@@ -6115,7 +6175,7 @@
         <w:rPr>
           <w:rStyle w:val="StringTok"/>
         </w:rPr>
-        <w:t xml:space="preserve">"Table 1. Rows are models and columns show the intercept, predictors (water treatment and species), AIC, and ∆AIC"</w:t>
+        <w:t xml:space="preserve">"Table 1. Rows are models and columns show the intercept, predictors (sla, water treatment, and species), AIC, and ∆AIC. Cells for each predictor contain model estimate values."</w:t>
       </w:r>
       <w:r>
         <w:rPr>
@@ -9841,7 +9901,7 @@
           <w:bCs/>
           <w:b/>
         </w:rPr>
-        <w:t xml:space="preserve">To examine the influence of specific leaf area, water treatment, and species on total biomass, I used a linear model. My null hypothesis was that these variables do not predict total biomass and my saturated model looks at how all these variables predict total biomass. To determine the model that best described total biomass, I used Multi-Model Inference (MuMIn) package and looked at which model contained the lowest AIC, which was model4. To evaluate linear model assumption, I looked at the diagnostic plots to visually assess for normality and homoscedasticity, and used Cook’s distance to determine that there were no outliers influencing my model predictions.</w:t>
+        <w:t xml:space="preserve">To examine the influence of specific leaf area, water treatment, and species on total biomass, I used a linear model to test my null hypothesis, which was that these variables do not predict total biomass, and my saturated model, which was that all three variables predict total biomass. To determine the model that best described total biomass, I used the Multi-Model Inference (MuMIn) package and looked at which model contained the lowest AIC, which was model 4. To evaluate linear model assumptions, I looked at the diagnostic plots to visually assess for normality and homoscedasticity and used Cook’s distance to determine that no outliers were influencing my model predictions.</w:t>
       </w:r>
     </w:p>
     <w:bookmarkEnd w:id="46"/>
@@ -10337,6 +10397,21 @@
         <w:rPr>
           <w:rStyle w:val="NormalTok"/>
         </w:rPr>
+        <w:t xml:space="preserve">              </w:t>
+      </w:r>
+      <w:r>
+        <w:rPr>
+          <w:rStyle w:val="CommentTok"/>
+        </w:rPr>
+        <w:t xml:space="preserve"># x-axis</w:t>
+      </w:r>
+      <w:r>
+        <w:br/>
+      </w:r>
+      <w:r>
+        <w:rPr>
+          <w:rStyle w:val="NormalTok"/>
+        </w:rPr>
         <w:t xml:space="preserve">             </w:t>
       </w:r>
       <w:r>
@@ -10374,6 +10449,21 @@
       </w:r>
       <w:r>
         <w:rPr>
+          <w:rStyle w:val="CommentTok"/>
+        </w:rPr>
+        <w:t xml:space="preserve">#y-axis</w:t>
+      </w:r>
+      <w:r>
+        <w:br/>
+      </w:r>
+      <w:r>
+        <w:rPr>
+          <w:rStyle w:val="NormalTok"/>
+        </w:rPr>
+        <w:t xml:space="preserve">                 </w:t>
+      </w:r>
+      <w:r>
+        <w:rPr>
           <w:rStyle w:val="AttributeTok"/>
         </w:rPr>
         <w:t xml:space="preserve">y =</w:t>
@@ -10395,6 +10485,21 @@
       </w:r>
       <w:r>
         <w:rPr>
+          <w:rStyle w:val="CommentTok"/>
+        </w:rPr>
+        <w:t xml:space="preserve"># color by water_treatment</w:t>
+      </w:r>
+      <w:r>
+        <w:br/>
+      </w:r>
+      <w:r>
+        <w:rPr>
+          <w:rStyle w:val="NormalTok"/>
+        </w:rPr>
+        <w:t xml:space="preserve">                 </w:t>
+      </w:r>
+      <w:r>
+        <w:rPr>
           <w:rStyle w:val="AttributeTok"/>
         </w:rPr>
         <w:t xml:space="preserve">color =</w:t>
@@ -10416,6 +10521,21 @@
       </w:r>
       <w:r>
         <w:rPr>
+          <w:rStyle w:val="CommentTok"/>
+        </w:rPr>
+        <w:t xml:space="preserve"># make points more transparent</w:t>
+      </w:r>
+      <w:r>
+        <w:br/>
+      </w:r>
+      <w:r>
+        <w:rPr>
+          <w:rStyle w:val="NormalTok"/>
+        </w:rPr>
+        <w:t xml:space="preserve">             </w:t>
+      </w:r>
+      <w:r>
+        <w:rPr>
           <w:rStyle w:val="AttributeTok"/>
         </w:rPr>
         <w:t xml:space="preserve">alpha =</w:t>
@@ -10437,6 +10557,21 @@
           <w:rStyle w:val="NormalTok"/>
         </w:rPr>
         <w:t xml:space="preserve">,</w:t>
+      </w:r>
+      <w:r>
+        <w:br/>
+      </w:r>
+      <w:r>
+        <w:rPr>
+          <w:rStyle w:val="NormalTok"/>
+        </w:rPr>
+        <w:t xml:space="preserve">             </w:t>
+      </w:r>
+      <w:r>
+        <w:rPr>
+          <w:rStyle w:val="CommentTok"/>
+        </w:rPr>
+        <w:t xml:space="preserve"># make jittered points narrower</w:t>
       </w:r>
       <w:r>
         <w:br/>
@@ -11174,7 +11309,7 @@
           <w:bCs/>
           <w:b/>
         </w:rPr>
-        <w:t xml:space="preserve">Figure 1. Predicted values of total biomass</w:t>
+        <w:t xml:space="preserve">Figure 1. Predicted values of total biomass as a function of water treatment and species</w:t>
       </w:r>
       <w:r>
         <w:br/>
@@ -11226,7 +11361,7 @@
           <w:bCs/>
           <w:b/>
         </w:rPr>
-        <w:t xml:space="preserve">package (Valliere J, Zhang J, Sharifi M., Rundel P, 2019). Points represent observations of the total biomass (g) of species in well watered and drought stressed water treatments, (total n = 70). The lines represents the model prediction of total biomass of species for each water treatment. The ribbon represents the 95% CI around the model predictions. Colors represent water treatment type (purple = well watered, green = drought stressed).</w:t>
+        <w:t xml:space="preserve">package (Valliere J, Zhang J, Sharifi M., Rundel P, 2019). Jittered points represent observations of the total biomass (g) of species in well watered and drought stressed water treatments, (total n = 70). The center dot represents the model prediction of total biomass of species for each water treatment, and the whiskers represent 95% CI. Colors represent water treatment type (pink = well watered, green = drought stressed).</w:t>
       </w:r>
     </w:p>
     <w:bookmarkEnd w:id="51"/>
@@ -11483,7 +11618,7 @@
           <w:bCs/>
           <w:b/>
         </w:rPr>
-        <w:t xml:space="preserve">For my personal data, I could crochet a square, with each stitch representing how much I spend for each meal, and use different colors to represent the meal type. I could also have each row represent each week, and use white yarn to fill in the remaining stitches and separate each purchase(each row will have 50 stitches). This will allow me to see which meals I tend to spend the most money on and see which weeks I spent the most and least amount of money. I could also separate each month by using a contrasting yarn color.</w:t>
+        <w:t xml:space="preserve">For my personal data, I could crochet a square, with each stitch representing how much I spend for each meal, and use different colors to represent the meal type. I could also have each row represent each week, and use white yarn to fill in the remaining stitches and separate each purchase (each row will have 50 stitches). This will allow me to see which meals I tend to spend the most money on and see which weeks I spent the most and least amount of money. I could also separate each month by using a contrasting yarn color.</w:t>
       </w:r>
     </w:p>
     <w:bookmarkEnd w:id="57"/>
@@ -11724,7 +11859,7 @@
           <w:bCs/>
           <w:b/>
         </w:rPr>
-        <w:t xml:space="preserve">This crochet piece represents my weekly and monthly spending habits on food with each stitch representing the cost of a meal (USD, rounded up to nearest whole number) and each row representing each week, with a series of 5 of black stitches to represent the start of a new month. The colors represent the type of meal (blue = lunch, light brown = snack, dark brown = dinner) and the white yarn is used to fill up the remaining space in the row (rows contain 50 stitches each) and separate each purchase. This piece is influenced by Lorraine Woodruff-Long’s warming strips quilt representing global temperature change, which inspired me to show how my spending habits on food changed over time. I created this piece by first calculating what my max cost of food was in each week to determine how many stitches to include in each row. I then I started crocheting, adding in each color, filler, and divider until I reached the end of my observations.</w:t>
+        <w:t xml:space="preserve">This crochet piece represents my weekly and monthly spending habits on food, with each stitch representing the cost of a meal (USD, rounded up to the nearest whole number) and each row representing each week, with a series of 5 black stitches to represent the start of a new month. The colors represent the type of meal (blue = lunch, light brown = snack, dark brown = dinner), and the white yarn is used to fill the remaining space in each row (rows contain 50 stitches each) and separate each purchase. This piece is influenced by Lorraine Woodruff-Long’s warming strips quilt representing global temperature change, which inspired me to show how my spending habits on food changed over time. I created this piece by first calculating what my max cost of food was each week to determine how many stitches to include in each row. I then started crocheting, adding in each color, filler, and divider until I reached the end of my observations.</w:t>
       </w:r>
     </w:p>
     <w:bookmarkEnd w:id="66"/>
@@ -11784,13 +11919,46 @@
           <w:bCs/>
           <w:b/>
         </w:rPr>
-        <w:t xml:space="preserve">The statistical tests the authors used to address their main reseach question are t-tests, ANOVA, Mann-Whitney, Kruskal-Wallis, Wilcoxon rank sum, linear model, and Pearson correlation</w:t>
-      </w:r>
-    </w:p>
-    <w:p>
-      <w:pPr>
-        <w:pStyle w:val="BodyText"/>
-      </w:pPr>
+        <w:t xml:space="preserve">The authors used Mann–Whitney Wilcoxon Rank-Sum tests to address their main research question:</w:t>
+      </w:r>
+      <w:r>
+        <w:rPr>
+          <w:bCs/>
+          <w:b/>
+        </w:rPr>
+        <w:t xml:space="preserve"> </w:t>
+      </w:r>
+      <w:r>
+        <w:rPr>
+          <w:bCs/>
+          <w:b/>
+        </w:rPr>
+        <w:t xml:space="preserve">“</w:t>
+      </w:r>
+      <w:r>
+        <w:rPr>
+          <w:bCs/>
+          <w:b/>
+        </w:rPr>
+        <w:t xml:space="preserve">How well stakeholders are included in and protected from groundwater depletion in Sustainability Plans under California’s Sustainable Groundwater Management?</w:t>
+      </w:r>
+      <w:r>
+        <w:rPr>
+          <w:bCs/>
+          <w:b/>
+        </w:rPr>
+        <w:t xml:space="preserve">”</w:t>
+      </w:r>
+      <w:r>
+        <w:rPr>
+          <w:bCs/>
+          <w:b/>
+        </w:rPr>
+        <w:t xml:space="preserve"> </w:t>
+      </w:r>
+      <w:r>
+        <w:t xml:space="preserve"> </w:t>
+      </w:r>
       <w:r>
         <w:drawing>
           <wp:inline>
@@ -11877,7 +12045,7 @@
           <w:bCs/>
           <w:b/>
         </w:rPr>
-        <w:t xml:space="preserve">The authors clearly labeled their x- and y-axes and labeled each subplot in a larger font to distinguish that the plots are showing different integration components. They also use contrasting colors to represent each integration score that also follows a blue theme, making the statistics visually pleasing and easy to read. They also provide a legend that shows readers what each color represents and what color/score is associated with being high, moderate, and low.</w:t>
+        <w:t xml:space="preserve">The authors clearly labeled their x- and y-axes and labeled each subplot in a larger font to distinguish that the plots show different integration components. They also use contrasting colors to represent each integration score that also follows a blue theme, making the statistics visually pleasing and easy to read. They also provide a legend that shows readers what each color represents and what color/score is associated with being high, moderate, and low.</w:t>
       </w:r>
     </w:p>
     <w:bookmarkEnd w:id="72"/>
@@ -12009,7 +12177,7 @@
           <w:bCs/>
           <w:b/>
         </w:rPr>
-        <w:t xml:space="preserve">To make the figure better, I would label each subdivision of the bars with the percentage it represents. It can be misleading to look at the top of each subdivision to determine the percentage because they don’t all start at 0%. So, labeling each subdivision allows people to look at the data without having to do calculations to determine the percentage. I would also put the title of the subplots on top of each of the subplots so people don’t confuse the title with the y-axis title or get confused about which title represents the y-axis. I would also organize the plots in a 2x2 format rather than a 1x4 format so that you can easily compare the plots to each other without having to scroll down to look at all the plots together.</w:t>
+        <w:t xml:space="preserve">To make the figure better, I would label each subdivision of the bars with the percentage it represents. It can be misleading to look at the top of each subdivision to determine the percentage because they don’t all start at 0%. So, labeling each subdivision allows people to look at the data without having to do calculations to determine the percentage. I would also put the title of the subplots on top of each subplot so people don’t confuse the title with the y-axis title or get confused about which title represents the y-axis. I would also organize the plots in a 2x2 format rather than a 1x4 format so that you can easily compare the plots without having to scroll down to look at all the plots together.</w:t>
       </w:r>
     </w:p>
     <w:bookmarkEnd w:id="74"/>

</xml_diff>

<commit_message>
rendering as docx again
</commit_message>
<xml_diff>
--- a/code/ES193DS_homework-03.docx
+++ b/code/ES193DS_homework-03.docx
@@ -50,7 +50,26 @@
         <w:t xml:space="preserve">2024-06-02</w:t>
       </w:r>
     </w:p>
-    <w:bookmarkStart w:id="44" w:name="set-up"/>
+    <w:p>
+      <w:pPr>
+        <w:pStyle w:val="FirstParagraph"/>
+      </w:pPr>
+      <w:r>
+        <w:t xml:space="preserve">gituhub repository:</w:t>
+      </w:r>
+      <w:r>
+        <w:t xml:space="preserve"> </w:t>
+      </w:r>
+      <w:hyperlink r:id="rId20">
+        <w:r>
+          <w:rPr>
+            <w:rStyle w:val="Hyperlink"/>
+          </w:rPr>
+          <w:t xml:space="preserve">https://katelyn-vidal.github.io/Vidal-Katelyn_homework-03/</w:t>
+        </w:r>
+      </w:hyperlink>
+    </w:p>
+    <w:bookmarkStart w:id="45" w:name="set-up"/>
     <w:p>
       <w:pPr>
         <w:pStyle w:val="Heading3"/>
@@ -1922,18 +1941,18 @@
           <wp:inline>
             <wp:extent cx="5334000" cy="4267200"/>
             <wp:effectExtent b="0" l="0" r="0" t="0"/>
-            <wp:docPr descr="" title="" id="21" name="Picture"/>
+            <wp:docPr descr="" title="" id="22" name="Picture"/>
             <a:graphic>
               <a:graphicData uri="http://schemas.openxmlformats.org/drawingml/2006/picture">
                 <pic:pic>
                   <pic:nvPicPr>
-                    <pic:cNvPr descr="ES193DS_homework-03_files/figure-docx/correlations-with-ggpairs-1.png" id="22" name="Picture"/>
+                    <pic:cNvPr descr="ES193DS_homework-03_files/figure-docx/correlations-with-ggpairs-1.png" id="23" name="Picture"/>
                     <pic:cNvPicPr>
                       <a:picLocks noChangeArrowheads="1" noChangeAspect="1"/>
                     </pic:cNvPicPr>
                   </pic:nvPicPr>
                   <pic:blipFill>
-                    <a:blip r:embed="rId20"/>
+                    <a:blip r:embed="rId21"/>
                     <a:stretch>
                       <a:fillRect/>
                     </a:stretch>
@@ -2319,18 +2338,18 @@
           <wp:inline>
             <wp:extent cx="5334000" cy="4267200"/>
             <wp:effectExtent b="0" l="0" r="0" t="0"/>
-            <wp:docPr descr="" title="" id="24" name="Picture"/>
+            <wp:docPr descr="" title="" id="25" name="Picture"/>
             <a:graphic>
               <a:graphicData uri="http://schemas.openxmlformats.org/drawingml/2006/picture">
                 <pic:pic>
                   <pic:nvPicPr>
-                    <pic:cNvPr descr="ES193DS_homework-03_files/figure-docx/mass-as-a-function-of-species-1.png" id="25" name="Picture"/>
+                    <pic:cNvPr descr="ES193DS_homework-03_files/figure-docx/mass-as-a-function-of-species-1.png" id="26" name="Picture"/>
                     <pic:cNvPicPr>
                       <a:picLocks noChangeArrowheads="1" noChangeAspect="1"/>
                     </pic:cNvPicPr>
                   </pic:nvPicPr>
                   <pic:blipFill>
-                    <a:blip r:embed="rId23"/>
+                    <a:blip r:embed="rId24"/>
                     <a:stretch>
                       <a:fillRect/>
                     </a:stretch>
@@ -2617,18 +2636,18 @@
           <wp:inline>
             <wp:extent cx="5334000" cy="4267200"/>
             <wp:effectExtent b="0" l="0" r="0" t="0"/>
-            <wp:docPr descr="" title="" id="27" name="Picture"/>
+            <wp:docPr descr="" title="" id="28" name="Picture"/>
             <a:graphic>
               <a:graphicData uri="http://schemas.openxmlformats.org/drawingml/2006/picture">
                 <pic:pic>
                   <pic:nvPicPr>
-                    <pic:cNvPr descr="ES193DS_homework-03_files/figure-docx/mass-as-a-function-of-water-treatment-1.png" id="28" name="Picture"/>
+                    <pic:cNvPr descr="ES193DS_homework-03_files/figure-docx/mass-as-a-function-of-water-treatment-1.png" id="29" name="Picture"/>
                     <pic:cNvPicPr>
                       <a:picLocks noChangeArrowheads="1" noChangeAspect="1"/>
                     </pic:cNvPicPr>
                   </pic:nvPicPr>
                   <pic:blipFill>
-                    <a:blip r:embed="rId26"/>
+                    <a:blip r:embed="rId27"/>
                     <a:stretch>
                       <a:fillRect/>
                     </a:stretch>
@@ -2843,18 +2862,18 @@
           <wp:inline>
             <wp:extent cx="5334000" cy="4267200"/>
             <wp:effectExtent b="0" l="0" r="0" t="0"/>
-            <wp:docPr descr="" title="" id="30" name="Picture"/>
+            <wp:docPr descr="" title="" id="31" name="Picture"/>
             <a:graphic>
               <a:graphicData uri="http://schemas.openxmlformats.org/drawingml/2006/picture">
                 <pic:pic>
                   <pic:nvPicPr>
-                    <pic:cNvPr descr="ES193DS_homework-03_files/figure-docx/mass-as-a-function-of-sla-1.png" id="31" name="Picture"/>
+                    <pic:cNvPr descr="ES193DS_homework-03_files/figure-docx/mass-as-a-function-of-sla-1.png" id="32" name="Picture"/>
                     <pic:cNvPicPr>
                       <a:picLocks noChangeArrowheads="1" noChangeAspect="1"/>
                     </pic:cNvPicPr>
                   </pic:nvPicPr>
                   <pic:blipFill>
-                    <a:blip r:embed="rId29"/>
+                    <a:blip r:embed="rId30"/>
                     <a:stretch>
                       <a:fillRect/>
                     </a:stretch>
@@ -3176,18 +3195,18 @@
           <wp:inline>
             <wp:extent cx="5334000" cy="4267200"/>
             <wp:effectExtent b="0" l="0" r="0" t="0"/>
-            <wp:docPr descr="" title="" id="33" name="Picture"/>
+            <wp:docPr descr="" title="" id="34" name="Picture"/>
             <a:graphic>
               <a:graphicData uri="http://schemas.openxmlformats.org/drawingml/2006/picture">
                 <pic:pic>
                   <pic:nvPicPr>
-                    <pic:cNvPr descr="ES193DS_homework-03_files/figure-docx/unnamed-chunk-4-1.png" id="34" name="Picture"/>
+                    <pic:cNvPr descr="ES193DS_homework-03_files/figure-docx/unnamed-chunk-4-1.png" id="35" name="Picture"/>
                     <pic:cNvPicPr>
                       <a:picLocks noChangeArrowheads="1" noChangeAspect="1"/>
                     </pic:cNvPicPr>
                   </pic:nvPicPr>
                   <pic:blipFill>
-                    <a:blip r:embed="rId32"/>
+                    <a:blip r:embed="rId33"/>
                     <a:stretch>
                       <a:fillRect/>
                     </a:stretch>
@@ -3402,18 +3421,18 @@
           <wp:inline>
             <wp:extent cx="5334000" cy="4267200"/>
             <wp:effectExtent b="0" l="0" r="0" t="0"/>
-            <wp:docPr descr="" title="" id="36" name="Picture"/>
+            <wp:docPr descr="" title="" id="37" name="Picture"/>
             <a:graphic>
               <a:graphicData uri="http://schemas.openxmlformats.org/drawingml/2006/picture">
                 <pic:pic>
                   <pic:nvPicPr>
-                    <pic:cNvPr descr="ES193DS_homework-03_files/figure-docx/unnamed-chunk-5-1.png" id="37" name="Picture"/>
+                    <pic:cNvPr descr="ES193DS_homework-03_files/figure-docx/unnamed-chunk-5-1.png" id="38" name="Picture"/>
                     <pic:cNvPicPr>
                       <a:picLocks noChangeArrowheads="1" noChangeAspect="1"/>
                     </pic:cNvPicPr>
                   </pic:nvPicPr>
                   <pic:blipFill>
-                    <a:blip r:embed="rId35"/>
+                    <a:blip r:embed="rId36"/>
                     <a:stretch>
                       <a:fillRect/>
                     </a:stretch>
@@ -3628,18 +3647,18 @@
           <wp:inline>
             <wp:extent cx="5334000" cy="4267200"/>
             <wp:effectExtent b="0" l="0" r="0" t="0"/>
-            <wp:docPr descr="" title="" id="39" name="Picture"/>
+            <wp:docPr descr="" title="" id="40" name="Picture"/>
             <a:graphic>
               <a:graphicData uri="http://schemas.openxmlformats.org/drawingml/2006/picture">
                 <pic:pic>
                   <pic:nvPicPr>
-                    <pic:cNvPr descr="ES193DS_homework-03_files/figure-docx/unnamed-chunk-6-1.png" id="40" name="Picture"/>
+                    <pic:cNvPr descr="ES193DS_homework-03_files/figure-docx/unnamed-chunk-6-1.png" id="41" name="Picture"/>
                     <pic:cNvPicPr>
                       <a:picLocks noChangeArrowheads="1" noChangeAspect="1"/>
                     </pic:cNvPicPr>
                   </pic:nvPicPr>
                   <pic:blipFill>
-                    <a:blip r:embed="rId38"/>
+                    <a:blip r:embed="rId39"/>
                     <a:stretch>
                       <a:fillRect/>
                     </a:stretch>
@@ -3854,18 +3873,18 @@
           <wp:inline>
             <wp:extent cx="5334000" cy="4267200"/>
             <wp:effectExtent b="0" l="0" r="0" t="0"/>
-            <wp:docPr descr="" title="" id="42" name="Picture"/>
+            <wp:docPr descr="" title="" id="43" name="Picture"/>
             <a:graphic>
               <a:graphicData uri="http://schemas.openxmlformats.org/drawingml/2006/picture">
                 <pic:pic>
                   <pic:nvPicPr>
-                    <pic:cNvPr descr="ES193DS_homework-03_files/figure-docx/unnamed-chunk-7-1.png" id="43" name="Picture"/>
+                    <pic:cNvPr descr="ES193DS_homework-03_files/figure-docx/unnamed-chunk-7-1.png" id="44" name="Picture"/>
                     <pic:cNvPicPr>
                       <a:picLocks noChangeArrowheads="1" noChangeAspect="1"/>
                     </pic:cNvPicPr>
                   </pic:nvPicPr>
                   <pic:blipFill>
-                    <a:blip r:embed="rId41"/>
+                    <a:blip r:embed="rId42"/>
                     <a:stretch>
                       <a:fillRect/>
                     </a:stretch>
@@ -4248,8 +4267,8 @@
         <w:t xml:space="preserve">F-statistic: 27.08 on 7 and 62 DF,  p-value: &lt; 2.2e-16</w:t>
       </w:r>
     </w:p>
-    <w:bookmarkEnd w:id="44"/>
-    <w:bookmarkStart w:id="53" w:name="X5a9d7c3be125c47469fc2feb7a0249fc0f9f9a1"/>
+    <w:bookmarkEnd w:id="45"/>
+    <w:bookmarkStart w:id="54" w:name="X5a9d7c3be125c47469fc2feb7a0249fc0f9f9a1"/>
     <w:p>
       <w:pPr>
         <w:pStyle w:val="Heading3"/>
@@ -4281,7 +4300,7 @@
         <w:t xml:space="preserve">to do this problem.</w:t>
       </w:r>
     </w:p>
-    <w:bookmarkStart w:id="45" w:name="X55ef1d58ad2771cc5b613c37c31713612e2feb2"/>
+    <w:bookmarkStart w:id="46" w:name="X55ef1d58ad2771cc5b613c37c31713612e2feb2"/>
     <w:p>
       <w:pPr>
         <w:pStyle w:val="Heading4"/>
@@ -4342,6 +4361,2035 @@
         <w:t xml:space="preserve">In your table, each row should be a model with the model number (1, 2, 3, etc.) and the predictors for each model.</w:t>
       </w:r>
     </w:p>
+    <w:p>
+      <w:pPr>
+        <w:pStyle w:val="SourceCode"/>
+      </w:pPr>
+      <w:r>
+        <w:rPr>
+          <w:rStyle w:val="CommentTok"/>
+        </w:rPr>
+        <w:t xml:space="preserve"># comparing models</w:t>
+      </w:r>
+      <w:r>
+        <w:br/>
+      </w:r>
+      <w:r>
+        <w:rPr>
+          <w:rStyle w:val="NormalTok"/>
+        </w:rPr>
+        <w:t xml:space="preserve">modelsummary</w:t>
+      </w:r>
+      <w:r>
+        <w:rPr>
+          <w:rStyle w:val="SpecialCharTok"/>
+        </w:rPr>
+        <w:t xml:space="preserve">::</w:t>
+      </w:r>
+      <w:r>
+        <w:rPr>
+          <w:rStyle w:val="FunctionTok"/>
+        </w:rPr>
+        <w:t xml:space="preserve">modelsummary</w:t>
+      </w:r>
+      <w:r>
+        <w:rPr>
+          <w:rStyle w:val="NormalTok"/>
+        </w:rPr>
+        <w:t xml:space="preserve">( </w:t>
+      </w:r>
+      <w:r>
+        <w:rPr>
+          <w:rStyle w:val="CommentTok"/>
+        </w:rPr>
+        <w:t xml:space="preserve"># this function takes a list of models</w:t>
+      </w:r>
+      <w:r>
+        <w:br/>
+      </w:r>
+      <w:r>
+        <w:rPr>
+          <w:rStyle w:val="NormalTok"/>
+        </w:rPr>
+        <w:t xml:space="preserve">  </w:t>
+      </w:r>
+      <w:r>
+        <w:rPr>
+          <w:rStyle w:val="FunctionTok"/>
+        </w:rPr>
+        <w:t xml:space="preserve">list</w:t>
+      </w:r>
+      <w:r>
+        <w:rPr>
+          <w:rStyle w:val="NormalTok"/>
+        </w:rPr>
+        <w:t xml:space="preserve">( </w:t>
+      </w:r>
+      <w:r>
+        <w:br/>
+      </w:r>
+      <w:r>
+        <w:rPr>
+          <w:rStyle w:val="NormalTok"/>
+        </w:rPr>
+        <w:t xml:space="preserve">    </w:t>
+      </w:r>
+      <w:r>
+        <w:rPr>
+          <w:rStyle w:val="StringTok"/>
+        </w:rPr>
+        <w:t xml:space="preserve">"null"</w:t>
+      </w:r>
+      <w:r>
+        <w:rPr>
+          <w:rStyle w:val="NormalTok"/>
+        </w:rPr>
+        <w:t xml:space="preserve"> </w:t>
+      </w:r>
+      <w:r>
+        <w:rPr>
+          <w:rStyle w:val="OtherTok"/>
+        </w:rPr>
+        <w:t xml:space="preserve">=</w:t>
+      </w:r>
+      <w:r>
+        <w:rPr>
+          <w:rStyle w:val="NormalTok"/>
+        </w:rPr>
+        <w:t xml:space="preserve"> model0, </w:t>
+      </w:r>
+      <w:r>
+        <w:rPr>
+          <w:rStyle w:val="CommentTok"/>
+        </w:rPr>
+        <w:t xml:space="preserve"># "model name" = model object</w:t>
+      </w:r>
+      <w:r>
+        <w:br/>
+      </w:r>
+      <w:r>
+        <w:rPr>
+          <w:rStyle w:val="NormalTok"/>
+        </w:rPr>
+        <w:t xml:space="preserve">    </w:t>
+      </w:r>
+      <w:r>
+        <w:rPr>
+          <w:rStyle w:val="StringTok"/>
+        </w:rPr>
+        <w:t xml:space="preserve">"model 1"</w:t>
+      </w:r>
+      <w:r>
+        <w:rPr>
+          <w:rStyle w:val="NormalTok"/>
+        </w:rPr>
+        <w:t xml:space="preserve"> </w:t>
+      </w:r>
+      <w:r>
+        <w:rPr>
+          <w:rStyle w:val="OtherTok"/>
+        </w:rPr>
+        <w:t xml:space="preserve">=</w:t>
+      </w:r>
+      <w:r>
+        <w:rPr>
+          <w:rStyle w:val="NormalTok"/>
+        </w:rPr>
+        <w:t xml:space="preserve"> model1,</w:t>
+      </w:r>
+      <w:r>
+        <w:br/>
+      </w:r>
+      <w:r>
+        <w:rPr>
+          <w:rStyle w:val="NormalTok"/>
+        </w:rPr>
+        <w:t xml:space="preserve">    </w:t>
+      </w:r>
+      <w:r>
+        <w:rPr>
+          <w:rStyle w:val="StringTok"/>
+        </w:rPr>
+        <w:t xml:space="preserve">"model 2"</w:t>
+      </w:r>
+      <w:r>
+        <w:rPr>
+          <w:rStyle w:val="NormalTok"/>
+        </w:rPr>
+        <w:t xml:space="preserve"> </w:t>
+      </w:r>
+      <w:r>
+        <w:rPr>
+          <w:rStyle w:val="OtherTok"/>
+        </w:rPr>
+        <w:t xml:space="preserve">=</w:t>
+      </w:r>
+      <w:r>
+        <w:rPr>
+          <w:rStyle w:val="NormalTok"/>
+        </w:rPr>
+        <w:t xml:space="preserve"> model2,</w:t>
+      </w:r>
+      <w:r>
+        <w:br/>
+      </w:r>
+      <w:r>
+        <w:rPr>
+          <w:rStyle w:val="NormalTok"/>
+        </w:rPr>
+        <w:t xml:space="preserve">    </w:t>
+      </w:r>
+      <w:r>
+        <w:rPr>
+          <w:rStyle w:val="StringTok"/>
+        </w:rPr>
+        <w:t xml:space="preserve">"model 3"</w:t>
+      </w:r>
+      <w:r>
+        <w:rPr>
+          <w:rStyle w:val="NormalTok"/>
+        </w:rPr>
+        <w:t xml:space="preserve"> </w:t>
+      </w:r>
+      <w:r>
+        <w:rPr>
+          <w:rStyle w:val="OtherTok"/>
+        </w:rPr>
+        <w:t xml:space="preserve">=</w:t>
+      </w:r>
+      <w:r>
+        <w:rPr>
+          <w:rStyle w:val="NormalTok"/>
+        </w:rPr>
+        <w:t xml:space="preserve"> model3,</w:t>
+      </w:r>
+      <w:r>
+        <w:br/>
+      </w:r>
+      <w:r>
+        <w:rPr>
+          <w:rStyle w:val="NormalTok"/>
+        </w:rPr>
+        <w:t xml:space="preserve">    </w:t>
+      </w:r>
+      <w:r>
+        <w:rPr>
+          <w:rStyle w:val="StringTok"/>
+        </w:rPr>
+        <w:t xml:space="preserve">"model 4"</w:t>
+      </w:r>
+      <w:r>
+        <w:rPr>
+          <w:rStyle w:val="NormalTok"/>
+        </w:rPr>
+        <w:t xml:space="preserve"> </w:t>
+      </w:r>
+      <w:r>
+        <w:rPr>
+          <w:rStyle w:val="OtherTok"/>
+        </w:rPr>
+        <w:t xml:space="preserve">=</w:t>
+      </w:r>
+      <w:r>
+        <w:rPr>
+          <w:rStyle w:val="NormalTok"/>
+        </w:rPr>
+        <w:t xml:space="preserve"> model4</w:t>
+      </w:r>
+      <w:r>
+        <w:br/>
+      </w:r>
+      <w:r>
+        <w:rPr>
+          <w:rStyle w:val="NormalTok"/>
+        </w:rPr>
+        <w:t xml:space="preserve">  )</w:t>
+      </w:r>
+      <w:r>
+        <w:br/>
+      </w:r>
+      <w:r>
+        <w:rPr>
+          <w:rStyle w:val="NormalTok"/>
+        </w:rPr>
+        <w:t xml:space="preserve">) </w:t>
+      </w:r>
+    </w:p>
+    <w:tbl>
+      <w:tblPr>
+        <w:tblStyle w:val="Table"/>
+        <w:tblW w:type="pct" w:w="4789"/>
+        <w:tblLook w:firstRow="1" w:lastRow="0" w:firstColumn="0" w:lastColumn="0" w:noHBand="0" w:noVBand="0" w:val="0020"/>
+        <w:jc w:val="start"/>
+      </w:tblPr>
+      <w:tblGrid>
+        <w:gridCol w:w="3418"/>
+        <w:gridCol w:w="833"/>
+        <w:gridCol w:w="833"/>
+        <w:gridCol w:w="833"/>
+        <w:gridCol w:w="833"/>
+        <w:gridCol w:w="833"/>
+      </w:tblGrid>
+      <w:tr>
+        <w:trPr>
+          <w:tblHeader w:val="true"/>
+        </w:trPr>
+        <w:tc>
+          <w:tcPr/>
+          <w:p>
+            <w:pPr>
+              <w:pStyle w:val="Compact"/>
+            </w:pPr>
+          </w:p>
+        </w:tc>
+        <w:tc>
+          <w:tcPr/>
+          <w:p>
+            <w:pPr>
+              <w:pStyle w:val="Compact"/>
+              <w:jc w:val="left"/>
+            </w:pPr>
+            <w:r>
+              <w:t xml:space="preserve">null</w:t>
+            </w:r>
+          </w:p>
+        </w:tc>
+        <w:tc>
+          <w:tcPr/>
+          <w:p>
+            <w:pPr>
+              <w:pStyle w:val="Compact"/>
+              <w:jc w:val="left"/>
+            </w:pPr>
+            <w:r>
+              <w:t xml:space="preserve">model 1</w:t>
+            </w:r>
+          </w:p>
+        </w:tc>
+        <w:tc>
+          <w:tcPr/>
+          <w:p>
+            <w:pPr>
+              <w:pStyle w:val="Compact"/>
+              <w:jc w:val="left"/>
+            </w:pPr>
+            <w:r>
+              <w:t xml:space="preserve">model 2</w:t>
+            </w:r>
+          </w:p>
+        </w:tc>
+        <w:tc>
+          <w:tcPr/>
+          <w:p>
+            <w:pPr>
+              <w:pStyle w:val="Compact"/>
+              <w:jc w:val="left"/>
+            </w:pPr>
+            <w:r>
+              <w:t xml:space="preserve">model 3</w:t>
+            </w:r>
+          </w:p>
+        </w:tc>
+        <w:tc>
+          <w:tcPr/>
+          <w:p>
+            <w:pPr>
+              <w:pStyle w:val="Compact"/>
+              <w:jc w:val="left"/>
+            </w:pPr>
+            <w:r>
+              <w:t xml:space="preserve">model 4</w:t>
+            </w:r>
+          </w:p>
+        </w:tc>
+      </w:tr>
+      <w:tr>
+        <w:tc>
+          <w:tcPr/>
+          <w:p>
+            <w:pPr>
+              <w:pStyle w:val="Compact"/>
+              <w:jc w:val="left"/>
+            </w:pPr>
+            <w:r>
+              <w:t xml:space="preserve">(Intercept)</w:t>
+            </w:r>
+          </w:p>
+        </w:tc>
+        <w:tc>
+          <w:tcPr/>
+          <w:p>
+            <w:pPr>
+              <w:pStyle w:val="Compact"/>
+              <w:jc w:val="left"/>
+            </w:pPr>
+            <w:r>
+              <w:t xml:space="preserve">0.279</w:t>
+            </w:r>
+          </w:p>
+        </w:tc>
+        <w:tc>
+          <w:tcPr/>
+          <w:p>
+            <w:pPr>
+              <w:pStyle w:val="Compact"/>
+              <w:jc w:val="left"/>
+            </w:pPr>
+            <w:r>
+              <w:t xml:space="preserve">0.080</w:t>
+            </w:r>
+          </w:p>
+        </w:tc>
+        <w:tc>
+          <w:tcPr/>
+          <w:p>
+            <w:pPr>
+              <w:pStyle w:val="Compact"/>
+              <w:jc w:val="left"/>
+            </w:pPr>
+            <w:r>
+              <w:t xml:space="preserve">0.047</w:t>
+            </w:r>
+          </w:p>
+        </w:tc>
+        <w:tc>
+          <w:tcPr/>
+          <w:p>
+            <w:pPr>
+              <w:pStyle w:val="Compact"/>
+              <w:jc w:val="left"/>
+            </w:pPr>
+            <w:r>
+              <w:t xml:space="preserve">-0.033</w:t>
+            </w:r>
+          </w:p>
+        </w:tc>
+        <w:tc>
+          <w:tcPr/>
+          <w:p>
+            <w:pPr>
+              <w:pStyle w:val="Compact"/>
+              <w:jc w:val="left"/>
+            </w:pPr>
+            <w:r>
+              <w:t xml:space="preserve">0.055</w:t>
+            </w:r>
+          </w:p>
+        </w:tc>
+      </w:tr>
+      <w:tr>
+        <w:tc>
+          <w:tcPr/>
+          <w:p>
+            <w:pPr>
+              <w:pStyle w:val="Compact"/>
+            </w:pPr>
+          </w:p>
+        </w:tc>
+        <w:tc>
+          <w:tcPr/>
+          <w:p>
+            <w:pPr>
+              <w:pStyle w:val="Compact"/>
+              <w:jc w:val="left"/>
+            </w:pPr>
+            <w:r>
+              <w:t xml:space="preserve">(0.017)</w:t>
+            </w:r>
+          </w:p>
+        </w:tc>
+        <w:tc>
+          <w:tcPr/>
+          <w:p>
+            <w:pPr>
+              <w:pStyle w:val="Compact"/>
+              <w:jc w:val="left"/>
+            </w:pPr>
+            <w:r>
+              <w:t xml:space="preserve">(0.056)</w:t>
+            </w:r>
+          </w:p>
+        </w:tc>
+        <w:tc>
+          <w:tcPr/>
+          <w:p>
+            <w:pPr>
+              <w:pStyle w:val="Compact"/>
+              <w:jc w:val="left"/>
+            </w:pPr>
+            <w:r>
+              <w:t xml:space="preserve">(0.054)</w:t>
+            </w:r>
+          </w:p>
+        </w:tc>
+        <w:tc>
+          <w:tcPr/>
+          <w:p>
+            <w:pPr>
+              <w:pStyle w:val="Compact"/>
+              <w:jc w:val="left"/>
+            </w:pPr>
+            <w:r>
+              <w:t xml:space="preserve">(0.067)</w:t>
+            </w:r>
+          </w:p>
+        </w:tc>
+        <w:tc>
+          <w:tcPr/>
+          <w:p>
+            <w:pPr>
+              <w:pStyle w:val="Compact"/>
+              <w:jc w:val="left"/>
+            </w:pPr>
+            <w:r>
+              <w:t xml:space="preserve">(0.025)</w:t>
+            </w:r>
+          </w:p>
+        </w:tc>
+      </w:tr>
+      <w:tr>
+        <w:tc>
+          <w:tcPr/>
+          <w:p>
+            <w:pPr>
+              <w:pStyle w:val="Compact"/>
+              <w:jc w:val="left"/>
+            </w:pPr>
+            <w:r>
+              <w:t xml:space="preserve">sla</w:t>
+            </w:r>
+          </w:p>
+        </w:tc>
+        <w:tc>
+          <w:tcPr/>
+          <w:p>
+            <w:pPr>
+              <w:pStyle w:val="Compact"/>
+            </w:pPr>
+          </w:p>
+        </w:tc>
+        <w:tc>
+          <w:tcPr/>
+          <w:p>
+            <w:pPr>
+              <w:pStyle w:val="Compact"/>
+              <w:jc w:val="left"/>
+            </w:pPr>
+            <w:r>
+              <w:t xml:space="preserve">0.000</w:t>
+            </w:r>
+          </w:p>
+        </w:tc>
+        <w:tc>
+          <w:tcPr/>
+          <w:p>
+            <w:pPr>
+              <w:pStyle w:val="Compact"/>
+              <w:jc w:val="left"/>
+            </w:pPr>
+            <w:r>
+              <w:t xml:space="preserve">0.001</w:t>
+            </w:r>
+          </w:p>
+        </w:tc>
+        <w:tc>
+          <w:tcPr/>
+          <w:p>
+            <w:pPr>
+              <w:pStyle w:val="Compact"/>
+              <w:jc w:val="left"/>
+            </w:pPr>
+            <w:r>
+              <w:t xml:space="preserve">0.001</w:t>
+            </w:r>
+          </w:p>
+        </w:tc>
+        <w:tc>
+          <w:tcPr/>
+          <w:p>
+            <w:pPr>
+              <w:pStyle w:val="Compact"/>
+            </w:pPr>
+          </w:p>
+        </w:tc>
+      </w:tr>
+      <w:tr>
+        <w:tc>
+          <w:tcPr/>
+          <w:p>
+            <w:pPr>
+              <w:pStyle w:val="Compact"/>
+            </w:pPr>
+          </w:p>
+        </w:tc>
+        <w:tc>
+          <w:tcPr/>
+          <w:p>
+            <w:pPr>
+              <w:pStyle w:val="Compact"/>
+            </w:pPr>
+          </w:p>
+        </w:tc>
+        <w:tc>
+          <w:tcPr/>
+          <w:p>
+            <w:pPr>
+              <w:pStyle w:val="Compact"/>
+              <w:jc w:val="left"/>
+            </w:pPr>
+            <w:r>
+              <w:t xml:space="preserve">(0.000)</w:t>
+            </w:r>
+          </w:p>
+        </w:tc>
+        <w:tc>
+          <w:tcPr/>
+          <w:p>
+            <w:pPr>
+              <w:pStyle w:val="Compact"/>
+              <w:jc w:val="left"/>
+            </w:pPr>
+            <w:r>
+              <w:t xml:space="preserve">(0.000)</w:t>
+            </w:r>
+          </w:p>
+        </w:tc>
+        <w:tc>
+          <w:tcPr/>
+          <w:p>
+            <w:pPr>
+              <w:pStyle w:val="Compact"/>
+              <w:jc w:val="left"/>
+            </w:pPr>
+            <w:r>
+              <w:t xml:space="preserve">(0.001)</w:t>
+            </w:r>
+          </w:p>
+        </w:tc>
+        <w:tc>
+          <w:tcPr/>
+          <w:p>
+            <w:pPr>
+              <w:pStyle w:val="Compact"/>
+            </w:pPr>
+          </w:p>
+        </w:tc>
+      </w:tr>
+      <w:tr>
+        <w:tc>
+          <w:tcPr/>
+          <w:p>
+            <w:pPr>
+              <w:pStyle w:val="Compact"/>
+              <w:jc w:val="left"/>
+            </w:pPr>
+            <w:r>
+              <w:t xml:space="preserve">water_treatmentWell watered</w:t>
+            </w:r>
+          </w:p>
+        </w:tc>
+        <w:tc>
+          <w:tcPr/>
+          <w:p>
+            <w:pPr>
+              <w:pStyle w:val="Compact"/>
+            </w:pPr>
+          </w:p>
+        </w:tc>
+        <w:tc>
+          <w:tcPr/>
+          <w:p>
+            <w:pPr>
+              <w:pStyle w:val="Compact"/>
+              <w:jc w:val="left"/>
+            </w:pPr>
+            <w:r>
+              <w:t xml:space="preserve">0.122</w:t>
+            </w:r>
+          </w:p>
+        </w:tc>
+        <w:tc>
+          <w:tcPr/>
+          <w:p>
+            <w:pPr>
+              <w:pStyle w:val="Compact"/>
+              <w:jc w:val="left"/>
+            </w:pPr>
+            <w:r>
+              <w:t xml:space="preserve">0.090</w:t>
+            </w:r>
+          </w:p>
+        </w:tc>
+        <w:tc>
+          <w:tcPr/>
+          <w:p>
+            <w:pPr>
+              <w:pStyle w:val="Compact"/>
+            </w:pPr>
+          </w:p>
+        </w:tc>
+        <w:tc>
+          <w:tcPr/>
+          <w:p>
+            <w:pPr>
+              <w:pStyle w:val="Compact"/>
+              <w:jc w:val="left"/>
+            </w:pPr>
+            <w:r>
+              <w:t xml:space="preserve">0.117</w:t>
+            </w:r>
+          </w:p>
+        </w:tc>
+      </w:tr>
+      <w:tr>
+        <w:tc>
+          <w:tcPr/>
+          <w:p>
+            <w:pPr>
+              <w:pStyle w:val="Compact"/>
+            </w:pPr>
+          </w:p>
+        </w:tc>
+        <w:tc>
+          <w:tcPr/>
+          <w:p>
+            <w:pPr>
+              <w:pStyle w:val="Compact"/>
+            </w:pPr>
+          </w:p>
+        </w:tc>
+        <w:tc>
+          <w:tcPr/>
+          <w:p>
+            <w:pPr>
+              <w:pStyle w:val="Compact"/>
+              <w:jc w:val="left"/>
+            </w:pPr>
+            <w:r>
+              <w:t xml:space="preserve">(0.020)</w:t>
+            </w:r>
+          </w:p>
+        </w:tc>
+        <w:tc>
+          <w:tcPr/>
+          <w:p>
+            <w:pPr>
+              <w:pStyle w:val="Compact"/>
+              <w:jc w:val="left"/>
+            </w:pPr>
+            <w:r>
+              <w:t xml:space="preserve">(0.029)</w:t>
+            </w:r>
+          </w:p>
+        </w:tc>
+        <w:tc>
+          <w:tcPr/>
+          <w:p>
+            <w:pPr>
+              <w:pStyle w:val="Compact"/>
+            </w:pPr>
+          </w:p>
+        </w:tc>
+        <w:tc>
+          <w:tcPr/>
+          <w:p>
+            <w:pPr>
+              <w:pStyle w:val="Compact"/>
+              <w:jc w:val="left"/>
+            </w:pPr>
+            <w:r>
+              <w:t xml:space="preserve">(0.017)</w:t>
+            </w:r>
+          </w:p>
+        </w:tc>
+      </w:tr>
+      <w:tr>
+        <w:tc>
+          <w:tcPr/>
+          <w:p>
+            <w:pPr>
+              <w:pStyle w:val="Compact"/>
+              <w:jc w:val="left"/>
+            </w:pPr>
+            <w:r>
+              <w:t xml:space="preserve">species_nameEncelia californica</w:t>
+            </w:r>
+          </w:p>
+        </w:tc>
+        <w:tc>
+          <w:tcPr/>
+          <w:p>
+            <w:pPr>
+              <w:pStyle w:val="Compact"/>
+            </w:pPr>
+          </w:p>
+        </w:tc>
+        <w:tc>
+          <w:tcPr/>
+          <w:p>
+            <w:pPr>
+              <w:pStyle w:val="Compact"/>
+              <w:jc w:val="left"/>
+            </w:pPr>
+            <w:r>
+              <w:t xml:space="preserve">0.238</w:t>
+            </w:r>
+          </w:p>
+        </w:tc>
+        <w:tc>
+          <w:tcPr/>
+          <w:p>
+            <w:pPr>
+              <w:pStyle w:val="Compact"/>
+            </w:pPr>
+          </w:p>
+        </w:tc>
+        <w:tc>
+          <w:tcPr/>
+          <w:p>
+            <w:pPr>
+              <w:pStyle w:val="Compact"/>
+              <w:jc w:val="left"/>
+            </w:pPr>
+            <w:r>
+              <w:t xml:space="preserve">0.115</w:t>
+            </w:r>
+          </w:p>
+        </w:tc>
+        <w:tc>
+          <w:tcPr/>
+          <w:p>
+            <w:pPr>
+              <w:pStyle w:val="Compact"/>
+              <w:jc w:val="left"/>
+            </w:pPr>
+            <w:r>
+              <w:t xml:space="preserve">0.218</w:t>
+            </w:r>
+          </w:p>
+        </w:tc>
+      </w:tr>
+      <w:tr>
+        <w:tc>
+          <w:tcPr/>
+          <w:p>
+            <w:pPr>
+              <w:pStyle w:val="Compact"/>
+            </w:pPr>
+          </w:p>
+        </w:tc>
+        <w:tc>
+          <w:tcPr/>
+          <w:p>
+            <w:pPr>
+              <w:pStyle w:val="Compact"/>
+            </w:pPr>
+          </w:p>
+        </w:tc>
+        <w:tc>
+          <w:tcPr/>
+          <w:p>
+            <w:pPr>
+              <w:pStyle w:val="Compact"/>
+              <w:jc w:val="left"/>
+            </w:pPr>
+            <w:r>
+              <w:t xml:space="preserve">(0.051)</w:t>
+            </w:r>
+          </w:p>
+        </w:tc>
+        <w:tc>
+          <w:tcPr/>
+          <w:p>
+            <w:pPr>
+              <w:pStyle w:val="Compact"/>
+            </w:pPr>
+          </w:p>
+        </w:tc>
+        <w:tc>
+          <w:tcPr/>
+          <w:p>
+            <w:pPr>
+              <w:pStyle w:val="Compact"/>
+              <w:jc w:val="left"/>
+            </w:pPr>
+            <w:r>
+              <w:t xml:space="preserve">(0.059)</w:t>
+            </w:r>
+          </w:p>
+        </w:tc>
+        <w:tc>
+          <w:tcPr/>
+          <w:p>
+            <w:pPr>
+              <w:pStyle w:val="Compact"/>
+              <w:jc w:val="left"/>
+            </w:pPr>
+            <w:r>
+              <w:t xml:space="preserve">(0.032)</w:t>
+            </w:r>
+          </w:p>
+        </w:tc>
+      </w:tr>
+      <w:tr>
+        <w:tc>
+          <w:tcPr/>
+          <w:p>
+            <w:pPr>
+              <w:pStyle w:val="Compact"/>
+              <w:jc w:val="left"/>
+            </w:pPr>
+            <w:r>
+              <w:t xml:space="preserve">species_nameEschscholzia californica</w:t>
+            </w:r>
+          </w:p>
+        </w:tc>
+        <w:tc>
+          <w:tcPr/>
+          <w:p>
+            <w:pPr>
+              <w:pStyle w:val="Compact"/>
+            </w:pPr>
+          </w:p>
+        </w:tc>
+        <w:tc>
+          <w:tcPr/>
+          <w:p>
+            <w:pPr>
+              <w:pStyle w:val="Compact"/>
+              <w:jc w:val="left"/>
+            </w:pPr>
+            <w:r>
+              <w:t xml:space="preserve">0.234</w:t>
+            </w:r>
+          </w:p>
+        </w:tc>
+        <w:tc>
+          <w:tcPr/>
+          <w:p>
+            <w:pPr>
+              <w:pStyle w:val="Compact"/>
+            </w:pPr>
+          </w:p>
+        </w:tc>
+        <w:tc>
+          <w:tcPr/>
+          <w:p>
+            <w:pPr>
+              <w:pStyle w:val="Compact"/>
+              <w:jc w:val="left"/>
+            </w:pPr>
+            <w:r>
+              <w:t xml:space="preserve">0.222</w:t>
+            </w:r>
+          </w:p>
+        </w:tc>
+        <w:tc>
+          <w:tcPr/>
+          <w:p>
+            <w:pPr>
+              <w:pStyle w:val="Compact"/>
+              <w:jc w:val="left"/>
+            </w:pPr>
+            <w:r>
+              <w:t xml:space="preserve">0.232</w:t>
+            </w:r>
+          </w:p>
+        </w:tc>
+      </w:tr>
+      <w:tr>
+        <w:tc>
+          <w:tcPr/>
+          <w:p>
+            <w:pPr>
+              <w:pStyle w:val="Compact"/>
+            </w:pPr>
+          </w:p>
+        </w:tc>
+        <w:tc>
+          <w:tcPr/>
+          <w:p>
+            <w:pPr>
+              <w:pStyle w:val="Compact"/>
+            </w:pPr>
+          </w:p>
+        </w:tc>
+        <w:tc>
+          <w:tcPr/>
+          <w:p>
+            <w:pPr>
+              <w:pStyle w:val="Compact"/>
+              <w:jc w:val="left"/>
+            </w:pPr>
+            <w:r>
+              <w:t xml:space="preserve">(0.033)</w:t>
+            </w:r>
+          </w:p>
+        </w:tc>
+        <w:tc>
+          <w:tcPr/>
+          <w:p>
+            <w:pPr>
+              <w:pStyle w:val="Compact"/>
+            </w:pPr>
+          </w:p>
+        </w:tc>
+        <w:tc>
+          <w:tcPr/>
+          <w:p>
+            <w:pPr>
+              <w:pStyle w:val="Compact"/>
+              <w:jc w:val="left"/>
+            </w:pPr>
+            <w:r>
+              <w:t xml:space="preserve">(0.041)</w:t>
+            </w:r>
+          </w:p>
+        </w:tc>
+        <w:tc>
+          <w:tcPr/>
+          <w:p>
+            <w:pPr>
+              <w:pStyle w:val="Compact"/>
+              <w:jc w:val="left"/>
+            </w:pPr>
+            <w:r>
+              <w:t xml:space="preserve">(0.032)</w:t>
+            </w:r>
+          </w:p>
+        </w:tc>
+      </w:tr>
+      <w:tr>
+        <w:tc>
+          <w:tcPr/>
+          <w:p>
+            <w:pPr>
+              <w:pStyle w:val="Compact"/>
+              <w:jc w:val="left"/>
+            </w:pPr>
+            <w:r>
+              <w:t xml:space="preserve">species_nameGrindelia camporum</w:t>
+            </w:r>
+          </w:p>
+        </w:tc>
+        <w:tc>
+          <w:tcPr/>
+          <w:p>
+            <w:pPr>
+              <w:pStyle w:val="Compact"/>
+            </w:pPr>
+          </w:p>
+        </w:tc>
+        <w:tc>
+          <w:tcPr/>
+          <w:p>
+            <w:pPr>
+              <w:pStyle w:val="Compact"/>
+              <w:jc w:val="left"/>
+            </w:pPr>
+            <w:r>
+              <w:t xml:space="preserve">0.330</w:t>
+            </w:r>
+          </w:p>
+        </w:tc>
+        <w:tc>
+          <w:tcPr/>
+          <w:p>
+            <w:pPr>
+              <w:pStyle w:val="Compact"/>
+            </w:pPr>
+          </w:p>
+        </w:tc>
+        <w:tc>
+          <w:tcPr/>
+          <w:p>
+            <w:pPr>
+              <w:pStyle w:val="Compact"/>
+              <w:jc w:val="left"/>
+            </w:pPr>
+            <w:r>
+              <w:t xml:space="preserve">0.226</w:t>
+            </w:r>
+          </w:p>
+        </w:tc>
+        <w:tc>
+          <w:tcPr/>
+          <w:p>
+            <w:pPr>
+              <w:pStyle w:val="Compact"/>
+              <w:jc w:val="left"/>
+            </w:pPr>
+            <w:r>
+              <w:t xml:space="preserve">0.313</w:t>
+            </w:r>
+          </w:p>
+        </w:tc>
+      </w:tr>
+      <w:tr>
+        <w:tc>
+          <w:tcPr/>
+          <w:p>
+            <w:pPr>
+              <w:pStyle w:val="Compact"/>
+            </w:pPr>
+          </w:p>
+        </w:tc>
+        <w:tc>
+          <w:tcPr/>
+          <w:p>
+            <w:pPr>
+              <w:pStyle w:val="Compact"/>
+            </w:pPr>
+          </w:p>
+        </w:tc>
+        <w:tc>
+          <w:tcPr/>
+          <w:p>
+            <w:pPr>
+              <w:pStyle w:val="Compact"/>
+              <w:jc w:val="left"/>
+            </w:pPr>
+            <w:r>
+              <w:t xml:space="preserve">(0.047)</w:t>
+            </w:r>
+          </w:p>
+        </w:tc>
+        <w:tc>
+          <w:tcPr/>
+          <w:p>
+            <w:pPr>
+              <w:pStyle w:val="Compact"/>
+            </w:pPr>
+          </w:p>
+        </w:tc>
+        <w:tc>
+          <w:tcPr/>
+          <w:p>
+            <w:pPr>
+              <w:pStyle w:val="Compact"/>
+              <w:jc w:val="left"/>
+            </w:pPr>
+            <w:r>
+              <w:t xml:space="preserve">(0.054)</w:t>
+            </w:r>
+          </w:p>
+        </w:tc>
+        <w:tc>
+          <w:tcPr/>
+          <w:p>
+            <w:pPr>
+              <w:pStyle w:val="Compact"/>
+              <w:jc w:val="left"/>
+            </w:pPr>
+            <w:r>
+              <w:t xml:space="preserve">(0.032)</w:t>
+            </w:r>
+          </w:p>
+        </w:tc>
+      </w:tr>
+      <w:tr>
+        <w:tc>
+          <w:tcPr/>
+          <w:p>
+            <w:pPr>
+              <w:pStyle w:val="Compact"/>
+              <w:jc w:val="left"/>
+            </w:pPr>
+            <w:r>
+              <w:t xml:space="preserve">species_nameNasella pulchra</w:t>
+            </w:r>
+          </w:p>
+        </w:tc>
+        <w:tc>
+          <w:tcPr/>
+          <w:p>
+            <w:pPr>
+              <w:pStyle w:val="Compact"/>
+            </w:pPr>
+          </w:p>
+        </w:tc>
+        <w:tc>
+          <w:tcPr/>
+          <w:p>
+            <w:pPr>
+              <w:pStyle w:val="Compact"/>
+              <w:jc w:val="left"/>
+            </w:pPr>
+            <w:r>
+              <w:t xml:space="preserve">0.241</w:t>
+            </w:r>
+          </w:p>
+        </w:tc>
+        <w:tc>
+          <w:tcPr/>
+          <w:p>
+            <w:pPr>
+              <w:pStyle w:val="Compact"/>
+            </w:pPr>
+          </w:p>
+        </w:tc>
+        <w:tc>
+          <w:tcPr/>
+          <w:p>
+            <w:pPr>
+              <w:pStyle w:val="Compact"/>
+              <w:jc w:val="left"/>
+            </w:pPr>
+            <w:r>
+              <w:t xml:space="preserve">0.168</w:t>
+            </w:r>
+          </w:p>
+        </w:tc>
+        <w:tc>
+          <w:tcPr/>
+          <w:p>
+            <w:pPr>
+              <w:pStyle w:val="Compact"/>
+              <w:jc w:val="left"/>
+            </w:pPr>
+            <w:r>
+              <w:t xml:space="preserve">0.229</w:t>
+            </w:r>
+          </w:p>
+        </w:tc>
+      </w:tr>
+      <w:tr>
+        <w:tc>
+          <w:tcPr/>
+          <w:p>
+            <w:pPr>
+              <w:pStyle w:val="Compact"/>
+            </w:pPr>
+          </w:p>
+        </w:tc>
+        <w:tc>
+          <w:tcPr/>
+          <w:p>
+            <w:pPr>
+              <w:pStyle w:val="Compact"/>
+            </w:pPr>
+          </w:p>
+        </w:tc>
+        <w:tc>
+          <w:tcPr/>
+          <w:p>
+            <w:pPr>
+              <w:pStyle w:val="Compact"/>
+              <w:jc w:val="left"/>
+            </w:pPr>
+            <w:r>
+              <w:t xml:space="preserve">(0.040)</w:t>
+            </w:r>
+          </w:p>
+        </w:tc>
+        <w:tc>
+          <w:tcPr/>
+          <w:p>
+            <w:pPr>
+              <w:pStyle w:val="Compact"/>
+            </w:pPr>
+          </w:p>
+        </w:tc>
+        <w:tc>
+          <w:tcPr/>
+          <w:p>
+            <w:pPr>
+              <w:pStyle w:val="Compact"/>
+              <w:jc w:val="left"/>
+            </w:pPr>
+            <w:r>
+              <w:t xml:space="preserve">(0.048)</w:t>
+            </w:r>
+          </w:p>
+        </w:tc>
+        <w:tc>
+          <w:tcPr/>
+          <w:p>
+            <w:pPr>
+              <w:pStyle w:val="Compact"/>
+              <w:jc w:val="left"/>
+            </w:pPr>
+            <w:r>
+              <w:t xml:space="preserve">(0.032)</w:t>
+            </w:r>
+          </w:p>
+        </w:tc>
+      </w:tr>
+      <w:tr>
+        <w:tc>
+          <w:tcPr/>
+          <w:p>
+            <w:pPr>
+              <w:pStyle w:val="Compact"/>
+              <w:jc w:val="left"/>
+            </w:pPr>
+            <w:r>
+              <w:t xml:space="preserve">species_namePenstemon centranthifolius</w:t>
+            </w:r>
+          </w:p>
+        </w:tc>
+        <w:tc>
+          <w:tcPr/>
+          <w:p>
+            <w:pPr>
+              <w:pStyle w:val="Compact"/>
+            </w:pPr>
+          </w:p>
+        </w:tc>
+        <w:tc>
+          <w:tcPr/>
+          <w:p>
+            <w:pPr>
+              <w:pStyle w:val="Compact"/>
+              <w:jc w:val="left"/>
+            </w:pPr>
+            <w:r>
+              <w:t xml:space="preserve">0.061</w:t>
+            </w:r>
+          </w:p>
+        </w:tc>
+        <w:tc>
+          <w:tcPr/>
+          <w:p>
+            <w:pPr>
+              <w:pStyle w:val="Compact"/>
+            </w:pPr>
+          </w:p>
+        </w:tc>
+        <w:tc>
+          <w:tcPr/>
+          <w:p>
+            <w:pPr>
+              <w:pStyle w:val="Compact"/>
+              <w:jc w:val="left"/>
+            </w:pPr>
+            <w:r>
+              <w:t xml:space="preserve">-0.006</w:t>
+            </w:r>
+          </w:p>
+        </w:tc>
+        <w:tc>
+          <w:tcPr/>
+          <w:p>
+            <w:pPr>
+              <w:pStyle w:val="Compact"/>
+              <w:jc w:val="left"/>
+            </w:pPr>
+            <w:r>
+              <w:t xml:space="preserve">0.050</w:t>
+            </w:r>
+          </w:p>
+        </w:tc>
+      </w:tr>
+      <w:tr>
+        <w:tc>
+          <w:tcPr/>
+          <w:p>
+            <w:pPr>
+              <w:pStyle w:val="Compact"/>
+            </w:pPr>
+          </w:p>
+        </w:tc>
+        <w:tc>
+          <w:tcPr/>
+          <w:p>
+            <w:pPr>
+              <w:pStyle w:val="Compact"/>
+            </w:pPr>
+          </w:p>
+        </w:tc>
+        <w:tc>
+          <w:tcPr/>
+          <w:p>
+            <w:pPr>
+              <w:pStyle w:val="Compact"/>
+              <w:jc w:val="left"/>
+            </w:pPr>
+            <w:r>
+              <w:t xml:space="preserve">(0.039)</w:t>
+            </w:r>
+          </w:p>
+        </w:tc>
+        <w:tc>
+          <w:tcPr/>
+          <w:p>
+            <w:pPr>
+              <w:pStyle w:val="Compact"/>
+            </w:pPr>
+          </w:p>
+        </w:tc>
+        <w:tc>
+          <w:tcPr/>
+          <w:p>
+            <w:pPr>
+              <w:pStyle w:val="Compact"/>
+              <w:jc w:val="left"/>
+            </w:pPr>
+            <w:r>
+              <w:t xml:space="preserve">(0.047)</w:t>
+            </w:r>
+          </w:p>
+        </w:tc>
+        <w:tc>
+          <w:tcPr/>
+          <w:p>
+            <w:pPr>
+              <w:pStyle w:val="Compact"/>
+              <w:jc w:val="left"/>
+            </w:pPr>
+            <w:r>
+              <w:t xml:space="preserve">(0.032)</w:t>
+            </w:r>
+          </w:p>
+        </w:tc>
+      </w:tr>
+      <w:tr>
+        <w:tc>
+          <w:tcPr/>
+          <w:p>
+            <w:pPr>
+              <w:pStyle w:val="Compact"/>
+              <w:jc w:val="left"/>
+            </w:pPr>
+            <w:r>
+              <w:t xml:space="preserve">species_nameSalvia leucophylla</w:t>
+            </w:r>
+          </w:p>
+        </w:tc>
+        <w:tc>
+          <w:tcPr/>
+          <w:p>
+            <w:pPr>
+              <w:pStyle w:val="Compact"/>
+            </w:pPr>
+          </w:p>
+        </w:tc>
+        <w:tc>
+          <w:tcPr/>
+          <w:p>
+            <w:pPr>
+              <w:pStyle w:val="Compact"/>
+              <w:jc w:val="left"/>
+            </w:pPr>
+            <w:r>
+              <w:t xml:space="preserve">0.117</w:t>
+            </w:r>
+          </w:p>
+        </w:tc>
+        <w:tc>
+          <w:tcPr/>
+          <w:p>
+            <w:pPr>
+              <w:pStyle w:val="Compact"/>
+            </w:pPr>
+          </w:p>
+        </w:tc>
+        <w:tc>
+          <w:tcPr/>
+          <w:p>
+            <w:pPr>
+              <w:pStyle w:val="Compact"/>
+              <w:jc w:val="left"/>
+            </w:pPr>
+            <w:r>
+              <w:t xml:space="preserve">0.139</w:t>
+            </w:r>
+          </w:p>
+        </w:tc>
+        <w:tc>
+          <w:tcPr/>
+          <w:p>
+            <w:pPr>
+              <w:pStyle w:val="Compact"/>
+              <w:jc w:val="left"/>
+            </w:pPr>
+            <w:r>
+              <w:t xml:space="preserve">0.120</w:t>
+            </w:r>
+          </w:p>
+        </w:tc>
+      </w:tr>
+      <w:tr>
+        <w:tc>
+          <w:tcPr/>
+          <w:p>
+            <w:pPr>
+              <w:pStyle w:val="Compact"/>
+            </w:pPr>
+          </w:p>
+        </w:tc>
+        <w:tc>
+          <w:tcPr/>
+          <w:p>
+            <w:pPr>
+              <w:pStyle w:val="Compact"/>
+            </w:pPr>
+          </w:p>
+        </w:tc>
+        <w:tc>
+          <w:tcPr/>
+          <w:p>
+            <w:pPr>
+              <w:pStyle w:val="Compact"/>
+              <w:jc w:val="left"/>
+            </w:pPr>
+            <w:r>
+              <w:t xml:space="preserve">(0.033)</w:t>
+            </w:r>
+          </w:p>
+        </w:tc>
+        <w:tc>
+          <w:tcPr/>
+          <w:p>
+            <w:pPr>
+              <w:pStyle w:val="Compact"/>
+            </w:pPr>
+          </w:p>
+        </w:tc>
+        <w:tc>
+          <w:tcPr/>
+          <w:p>
+            <w:pPr>
+              <w:pStyle w:val="Compact"/>
+              <w:jc w:val="left"/>
+            </w:pPr>
+            <w:r>
+              <w:t xml:space="preserve">(0.041)</w:t>
+            </w:r>
+          </w:p>
+        </w:tc>
+        <w:tc>
+          <w:tcPr/>
+          <w:p>
+            <w:pPr>
+              <w:pStyle w:val="Compact"/>
+              <w:jc w:val="left"/>
+            </w:pPr>
+            <w:r>
+              <w:t xml:space="preserve">(0.032)</w:t>
+            </w:r>
+          </w:p>
+        </w:tc>
+      </w:tr>
+      <w:tr>
+        <w:tc>
+          <w:tcPr/>
+          <w:p>
+            <w:pPr>
+              <w:pStyle w:val="Compact"/>
+              <w:jc w:val="left"/>
+            </w:pPr>
+            <w:r>
+              <w:t xml:space="preserve">Num.Obs.</w:t>
+            </w:r>
+          </w:p>
+        </w:tc>
+        <w:tc>
+          <w:tcPr/>
+          <w:p>
+            <w:pPr>
+              <w:pStyle w:val="Compact"/>
+              <w:jc w:val="left"/>
+            </w:pPr>
+            <w:r>
+              <w:t xml:space="preserve">70</w:t>
+            </w:r>
+          </w:p>
+        </w:tc>
+        <w:tc>
+          <w:tcPr/>
+          <w:p>
+            <w:pPr>
+              <w:pStyle w:val="Compact"/>
+              <w:jc w:val="left"/>
+            </w:pPr>
+            <w:r>
+              <w:t xml:space="preserve">70</w:t>
+            </w:r>
+          </w:p>
+        </w:tc>
+        <w:tc>
+          <w:tcPr/>
+          <w:p>
+            <w:pPr>
+              <w:pStyle w:val="Compact"/>
+              <w:jc w:val="left"/>
+            </w:pPr>
+            <w:r>
+              <w:t xml:space="preserve">70</w:t>
+            </w:r>
+          </w:p>
+        </w:tc>
+        <w:tc>
+          <w:tcPr/>
+          <w:p>
+            <w:pPr>
+              <w:pStyle w:val="Compact"/>
+              <w:jc w:val="left"/>
+            </w:pPr>
+            <w:r>
+              <w:t xml:space="preserve">70</w:t>
+            </w:r>
+          </w:p>
+        </w:tc>
+        <w:tc>
+          <w:tcPr/>
+          <w:p>
+            <w:pPr>
+              <w:pStyle w:val="Compact"/>
+              <w:jc w:val="left"/>
+            </w:pPr>
+            <w:r>
+              <w:t xml:space="preserve">70</w:t>
+            </w:r>
+          </w:p>
+        </w:tc>
+      </w:tr>
+      <w:tr>
+        <w:tc>
+          <w:tcPr/>
+          <w:p>
+            <w:pPr>
+              <w:pStyle w:val="Compact"/>
+              <w:jc w:val="left"/>
+            </w:pPr>
+            <w:r>
+              <w:t xml:space="preserve">R2</w:t>
+            </w:r>
+          </w:p>
+        </w:tc>
+        <w:tc>
+          <w:tcPr/>
+          <w:p>
+            <w:pPr>
+              <w:pStyle w:val="Compact"/>
+              <w:jc w:val="left"/>
+            </w:pPr>
+            <w:r>
+              <w:t xml:space="preserve">0.000</w:t>
+            </w:r>
+          </w:p>
+        </w:tc>
+        <w:tc>
+          <w:tcPr/>
+          <w:p>
+            <w:pPr>
+              <w:pStyle w:val="Compact"/>
+              <w:jc w:val="left"/>
+            </w:pPr>
+            <w:r>
+              <w:t xml:space="preserve">0.755</w:t>
+            </w:r>
+          </w:p>
+        </w:tc>
+        <w:tc>
+          <w:tcPr/>
+          <w:p>
+            <w:pPr>
+              <w:pStyle w:val="Compact"/>
+              <w:jc w:val="left"/>
+            </w:pPr>
+            <w:r>
+              <w:t xml:space="preserve">0.303</w:t>
+            </w:r>
+          </w:p>
+        </w:tc>
+        <w:tc>
+          <w:tcPr/>
+          <w:p>
+            <w:pPr>
+              <w:pStyle w:val="Compact"/>
+              <w:jc w:val="left"/>
+            </w:pPr>
+            <w:r>
+              <w:t xml:space="preserve">0.610</w:t>
+            </w:r>
+          </w:p>
+        </w:tc>
+        <w:tc>
+          <w:tcPr/>
+          <w:p>
+            <w:pPr>
+              <w:pStyle w:val="Compact"/>
+              <w:jc w:val="left"/>
+            </w:pPr>
+            <w:r>
+              <w:t xml:space="preserve">0.754</w:t>
+            </w:r>
+          </w:p>
+        </w:tc>
+      </w:tr>
+      <w:tr>
+        <w:tc>
+          <w:tcPr/>
+          <w:p>
+            <w:pPr>
+              <w:pStyle w:val="Compact"/>
+              <w:jc w:val="left"/>
+            </w:pPr>
+            <w:r>
+              <w:t xml:space="preserve">R2 Adj.</w:t>
+            </w:r>
+          </w:p>
+        </w:tc>
+        <w:tc>
+          <w:tcPr/>
+          <w:p>
+            <w:pPr>
+              <w:pStyle w:val="Compact"/>
+              <w:jc w:val="left"/>
+            </w:pPr>
+            <w:r>
+              <w:t xml:space="preserve">0.000</w:t>
+            </w:r>
+          </w:p>
+        </w:tc>
+        <w:tc>
+          <w:tcPr/>
+          <w:p>
+            <w:pPr>
+              <w:pStyle w:val="Compact"/>
+              <w:jc w:val="left"/>
+            </w:pPr>
+            <w:r>
+              <w:t xml:space="preserve">0.722</w:t>
+            </w:r>
+          </w:p>
+        </w:tc>
+        <w:tc>
+          <w:tcPr/>
+          <w:p>
+            <w:pPr>
+              <w:pStyle w:val="Compact"/>
+              <w:jc w:val="left"/>
+            </w:pPr>
+            <w:r>
+              <w:t xml:space="preserve">0.282</w:t>
+            </w:r>
+          </w:p>
+        </w:tc>
+        <w:tc>
+          <w:tcPr/>
+          <w:p>
+            <w:pPr>
+              <w:pStyle w:val="Compact"/>
+              <w:jc w:val="left"/>
+            </w:pPr>
+            <w:r>
+              <w:t xml:space="preserve">0.566</w:t>
+            </w:r>
+          </w:p>
+        </w:tc>
+        <w:tc>
+          <w:tcPr/>
+          <w:p>
+            <w:pPr>
+              <w:pStyle w:val="Compact"/>
+              <w:jc w:val="left"/>
+            </w:pPr>
+            <w:r>
+              <w:t xml:space="preserve">0.726</w:t>
+            </w:r>
+          </w:p>
+        </w:tc>
+      </w:tr>
+      <w:tr>
+        <w:tc>
+          <w:tcPr/>
+          <w:p>
+            <w:pPr>
+              <w:pStyle w:val="Compact"/>
+              <w:jc w:val="left"/>
+            </w:pPr>
+            <w:r>
+              <w:t xml:space="preserve">AIC</w:t>
+            </w:r>
+          </w:p>
+        </w:tc>
+        <w:tc>
+          <w:tcPr/>
+          <w:p>
+            <w:pPr>
+              <w:pStyle w:val="Compact"/>
+              <w:jc w:val="left"/>
+            </w:pPr>
+            <w:r>
+              <w:t xml:space="preserve">-75.2</w:t>
+            </w:r>
+          </w:p>
+        </w:tc>
+        <w:tc>
+          <w:tcPr/>
+          <w:p>
+            <w:pPr>
+              <w:pStyle w:val="Compact"/>
+              <w:jc w:val="left"/>
+            </w:pPr>
+            <w:r>
+              <w:t xml:space="preserve">-157.5</w:t>
+            </w:r>
+          </w:p>
+        </w:tc>
+        <w:tc>
+          <w:tcPr/>
+          <w:p>
+            <w:pPr>
+              <w:pStyle w:val="Compact"/>
+              <w:jc w:val="left"/>
+            </w:pPr>
+            <w:r>
+              <w:t xml:space="preserve">-96.4</w:t>
+            </w:r>
+          </w:p>
+        </w:tc>
+        <w:tc>
+          <w:tcPr/>
+          <w:p>
+            <w:pPr>
+              <w:pStyle w:val="Compact"/>
+              <w:jc w:val="left"/>
+            </w:pPr>
+            <w:r>
+              <w:t xml:space="preserve">-127.1</w:t>
+            </w:r>
+          </w:p>
+        </w:tc>
+        <w:tc>
+          <w:tcPr/>
+          <w:p>
+            <w:pPr>
+              <w:pStyle w:val="Compact"/>
+              <w:jc w:val="left"/>
+            </w:pPr>
+            <w:r>
+              <w:t xml:space="preserve">-159.2</w:t>
+            </w:r>
+          </w:p>
+        </w:tc>
+      </w:tr>
+      <w:tr>
+        <w:tc>
+          <w:tcPr/>
+          <w:p>
+            <w:pPr>
+              <w:pStyle w:val="Compact"/>
+              <w:jc w:val="left"/>
+            </w:pPr>
+            <w:r>
+              <w:t xml:space="preserve">BIC</w:t>
+            </w:r>
+          </w:p>
+        </w:tc>
+        <w:tc>
+          <w:tcPr/>
+          <w:p>
+            <w:pPr>
+              <w:pStyle w:val="Compact"/>
+              <w:jc w:val="left"/>
+            </w:pPr>
+            <w:r>
+              <w:t xml:space="preserve">-70.7</w:t>
+            </w:r>
+          </w:p>
+        </w:tc>
+        <w:tc>
+          <w:tcPr/>
+          <w:p>
+            <w:pPr>
+              <w:pStyle w:val="Compact"/>
+              <w:jc w:val="left"/>
+            </w:pPr>
+            <w:r>
+              <w:t xml:space="preserve">-135.0</w:t>
+            </w:r>
+          </w:p>
+        </w:tc>
+        <w:tc>
+          <w:tcPr/>
+          <w:p>
+            <w:pPr>
+              <w:pStyle w:val="Compact"/>
+              <w:jc w:val="left"/>
+            </w:pPr>
+            <w:r>
+              <w:t xml:space="preserve">-87.4</w:t>
+            </w:r>
+          </w:p>
+        </w:tc>
+        <w:tc>
+          <w:tcPr/>
+          <w:p>
+            <w:pPr>
+              <w:pStyle w:val="Compact"/>
+              <w:jc w:val="left"/>
+            </w:pPr>
+            <w:r>
+              <w:t xml:space="preserve">-106.8</w:t>
+            </w:r>
+          </w:p>
+        </w:tc>
+        <w:tc>
+          <w:tcPr/>
+          <w:p>
+            <w:pPr>
+              <w:pStyle w:val="Compact"/>
+              <w:jc w:val="left"/>
+            </w:pPr>
+            <w:r>
+              <w:t xml:space="preserve">-139.0</w:t>
+            </w:r>
+          </w:p>
+        </w:tc>
+      </w:tr>
+      <w:tr>
+        <w:tc>
+          <w:tcPr/>
+          <w:p>
+            <w:pPr>
+              <w:pStyle w:val="Compact"/>
+              <w:jc w:val="left"/>
+            </w:pPr>
+            <w:r>
+              <w:t xml:space="preserve">Log.Lik.</w:t>
+            </w:r>
+          </w:p>
+        </w:tc>
+        <w:tc>
+          <w:tcPr/>
+          <w:p>
+            <w:pPr>
+              <w:pStyle w:val="Compact"/>
+              <w:jc w:val="left"/>
+            </w:pPr>
+            <w:r>
+              <w:t xml:space="preserve">39.580</w:t>
+            </w:r>
+          </w:p>
+        </w:tc>
+        <w:tc>
+          <w:tcPr/>
+          <w:p>
+            <w:pPr>
+              <w:pStyle w:val="Compact"/>
+              <w:jc w:val="left"/>
+            </w:pPr>
+            <w:r>
+              <w:t xml:space="preserve">88.741</w:t>
+            </w:r>
+          </w:p>
+        </w:tc>
+        <w:tc>
+          <w:tcPr/>
+          <w:p>
+            <w:pPr>
+              <w:pStyle w:val="Compact"/>
+              <w:jc w:val="left"/>
+            </w:pPr>
+            <w:r>
+              <w:t xml:space="preserve">52.220</w:t>
+            </w:r>
+          </w:p>
+        </w:tc>
+        <w:tc>
+          <w:tcPr/>
+          <w:p>
+            <w:pPr>
+              <w:pStyle w:val="Compact"/>
+              <w:jc w:val="left"/>
+            </w:pPr>
+            <w:r>
+              <w:t xml:space="preserve">72.538</w:t>
+            </w:r>
+          </w:p>
+        </w:tc>
+        <w:tc>
+          <w:tcPr/>
+          <w:p>
+            <w:pPr>
+              <w:pStyle w:val="Compact"/>
+              <w:jc w:val="left"/>
+            </w:pPr>
+            <w:r>
+              <w:t xml:space="preserve">88.598</w:t>
+            </w:r>
+          </w:p>
+        </w:tc>
+      </w:tr>
+      <w:tr>
+        <w:tc>
+          <w:tcPr/>
+          <w:p>
+            <w:pPr>
+              <w:pStyle w:val="Compact"/>
+              <w:jc w:val="left"/>
+            </w:pPr>
+            <w:r>
+              <w:t xml:space="preserve">RMSE</w:t>
+            </w:r>
+          </w:p>
+        </w:tc>
+        <w:tc>
+          <w:tcPr/>
+          <w:p>
+            <w:pPr>
+              <w:pStyle w:val="Compact"/>
+              <w:jc w:val="left"/>
+            </w:pPr>
+            <w:r>
+              <w:t xml:space="preserve">0.14</w:t>
+            </w:r>
+          </w:p>
+        </w:tc>
+        <w:tc>
+          <w:tcPr/>
+          <w:p>
+            <w:pPr>
+              <w:pStyle w:val="Compact"/>
+              <w:jc w:val="left"/>
+            </w:pPr>
+            <w:r>
+              <w:t xml:space="preserve">0.07</w:t>
+            </w:r>
+          </w:p>
+        </w:tc>
+        <w:tc>
+          <w:tcPr/>
+          <w:p>
+            <w:pPr>
+              <w:pStyle w:val="Compact"/>
+              <w:jc w:val="left"/>
+            </w:pPr>
+            <w:r>
+              <w:t xml:space="preserve">0.11</w:t>
+            </w:r>
+          </w:p>
+        </w:tc>
+        <w:tc>
+          <w:tcPr/>
+          <w:p>
+            <w:pPr>
+              <w:pStyle w:val="Compact"/>
+              <w:jc w:val="left"/>
+            </w:pPr>
+            <w:r>
+              <w:t xml:space="preserve">0.09</w:t>
+            </w:r>
+          </w:p>
+        </w:tc>
+        <w:tc>
+          <w:tcPr/>
+          <w:p>
+            <w:pPr>
+              <w:pStyle w:val="Compact"/>
+              <w:jc w:val="left"/>
+            </w:pPr>
+            <w:r>
+              <w:t xml:space="preserve">0.07</w:t>
+            </w:r>
+          </w:p>
+        </w:tc>
+      </w:tr>
+    </w:tbl>
     <w:p>
       <w:pPr>
         <w:pStyle w:val="SourceCode"/>
@@ -9814,8 +11862,8 @@
         </w:tc>
       </w:tr>
     </w:tbl>
-    <w:bookmarkEnd w:id="45"/>
-    <w:bookmarkStart w:id="46" w:name="X7590d2124775236a150d97b16a5a63855db910e"/>
+    <w:bookmarkEnd w:id="46"/>
+    <w:bookmarkStart w:id="47" w:name="X7590d2124775236a150d97b16a5a63855db910e"/>
     <w:p>
       <w:pPr>
         <w:pStyle w:val="Heading4"/>
@@ -9904,8 +11952,8 @@
         <w:t xml:space="preserve">To examine the influence of specific leaf area, water treatment, and species on total biomass, I used a linear model to test my null hypothesis, which was that these variables do not predict total biomass, and my saturated model, which was that all three variables predict total biomass. To determine the model that best described total biomass, I used the Multi-Model Inference (MuMIn) package and looked at which model contained the lowest AIC, which was model 4. To evaluate linear model assumptions, I looked at the diagnostic plots to visually assess for normality and homoscedasticity and used Cook’s distance to determine that no outliers were influencing my model predictions.</w:t>
       </w:r>
     </w:p>
-    <w:bookmarkEnd w:id="46"/>
-    <w:bookmarkStart w:id="50" w:name="X796260b92d9793f8eabee294b2242e27319eb94"/>
+    <w:bookmarkEnd w:id="47"/>
+    <w:bookmarkStart w:id="51" w:name="X796260b92d9793f8eabee294b2242e27319eb94"/>
     <w:p>
       <w:pPr>
         <w:pStyle w:val="Heading4"/>
@@ -11252,18 +13300,18 @@
           <wp:inline>
             <wp:extent cx="5334000" cy="4267200"/>
             <wp:effectExtent b="0" l="0" r="0" t="0"/>
-            <wp:docPr descr="" title="" id="48" name="Picture"/>
+            <wp:docPr descr="" title="" id="49" name="Picture"/>
             <a:graphic>
               <a:graphicData uri="http://schemas.openxmlformats.org/drawingml/2006/picture">
                 <pic:pic>
                   <pic:nvPicPr>
-                    <pic:cNvPr descr="ES193DS_homework-03_files/figure-docx/unnamed-chunk-12-1.png" id="49" name="Picture"/>
+                    <pic:cNvPr descr="ES193DS_homework-03_files/figure-docx/unnamed-chunk-13-1.png" id="50" name="Picture"/>
                     <pic:cNvPicPr>
                       <a:picLocks noChangeArrowheads="1" noChangeAspect="1"/>
                     </pic:cNvPicPr>
                   </pic:nvPicPr>
                   <pic:blipFill>
-                    <a:blip r:embed="rId47"/>
+                    <a:blip r:embed="rId48"/>
                     <a:stretch>
                       <a:fillRect/>
                     </a:stretch>
@@ -11290,8 +13338,8 @@
         </w:drawing>
       </w:r>
     </w:p>
-    <w:bookmarkEnd w:id="50"/>
-    <w:bookmarkStart w:id="51" w:name="X4fddfc92d579acdaaea2be315a0bd126dad40d0"/>
+    <w:bookmarkEnd w:id="51"/>
+    <w:bookmarkStart w:id="52" w:name="X4fddfc92d579acdaaea2be315a0bd126dad40d0"/>
     <w:p>
       <w:pPr>
         <w:pStyle w:val="Heading4"/>
@@ -11364,8 +13412,8 @@
         <w:t xml:space="preserve">package (Valliere J, Zhang J, Sharifi M., Rundel P, 2019). Jittered points represent observations of the total biomass (g) of species in well watered and drought stressed water treatments, (total n = 70). The center dot represents the model prediction of total biomass of species for each water treatment, and the whiskers represent 95% CI. Colors represent water treatment type (pink = well watered, green = drought stressed).</w:t>
       </w:r>
     </w:p>
-    <w:bookmarkEnd w:id="51"/>
-    <w:bookmarkStart w:id="52" w:name="X1c2793897b6a4e97ae18569e26f78ffa32e5f34"/>
+    <w:bookmarkEnd w:id="52"/>
+    <w:bookmarkStart w:id="53" w:name="X1c2793897b6a4e97ae18569e26f78ffa32e5f34"/>
     <w:p>
       <w:pPr>
         <w:pStyle w:val="Heading4"/>
@@ -11464,9 +13512,9 @@
         <w:t xml:space="preserve">We found that water treatments and species significantly predicted total biomass, but not SLA (Table 1). Across species on average, plants in well watered treatment are 0.12 ± 0.017 g greater than plants in drought stressed treatment. Across water treatments on average, Eschscholzia californica plants are 0.23 ± 0.032 g more than Acmispon glaber (F(7, 62) = 27.08, p &lt; 0.001, ⍺ = 0.05, adjusted R2 = 0.73).</w:t>
       </w:r>
     </w:p>
-    <w:bookmarkEnd w:id="52"/>
     <w:bookmarkEnd w:id="53"/>
-    <w:bookmarkStart w:id="67" w:name="X5cd7ada77327cc99a99d9a591dc51f252d9256b"/>
+    <w:bookmarkEnd w:id="54"/>
+    <w:bookmarkStart w:id="68" w:name="X5cd7ada77327cc99a99d9a591dc51f252d9256b"/>
     <w:p>
       <w:pPr>
         <w:pStyle w:val="Heading3"/>
@@ -11529,26 +13577,6 @@
       </w:r>
       <w:r>
         <w:t xml:space="preserve">be. Some examples of affective visualizations include:</w:t>
-      </w:r>
-    </w:p>
-    <w:p>
-      <w:pPr>
-        <w:numPr>
-          <w:ilvl w:val="0"/>
-          <w:numId w:val="1004"/>
-        </w:numPr>
-        <w:pStyle w:val="Compact"/>
-      </w:pPr>
-      <w:hyperlink r:id="rId54">
-        <w:r>
-          <w:rPr>
-            <w:rStyle w:val="Hyperlink"/>
-          </w:rPr>
-          <w:t xml:space="preserve">Jill Pelto’s paintings</w:t>
-        </w:r>
-      </w:hyperlink>
-      <w:r>
-        <w:br/>
       </w:r>
     </w:p>
     <w:p>
@@ -11564,7 +13592,7 @@
           <w:rPr>
             <w:rStyle w:val="Hyperlink"/>
           </w:rPr>
-          <w:t xml:space="preserve">Lorraine Woodruff-Long’s warming strips quilt</w:t>
+          <w:t xml:space="preserve">Jill Pelto’s paintings</w:t>
         </w:r>
       </w:hyperlink>
       <w:r>
@@ -11584,6 +13612,26 @@
           <w:rPr>
             <w:rStyle w:val="Hyperlink"/>
           </w:rPr>
+          <w:t xml:space="preserve">Lorraine Woodruff-Long’s warming strips quilt</w:t>
+        </w:r>
+      </w:hyperlink>
+      <w:r>
+        <w:br/>
+      </w:r>
+    </w:p>
+    <w:p>
+      <w:pPr>
+        <w:numPr>
+          <w:ilvl w:val="0"/>
+          <w:numId w:val="1004"/>
+        </w:numPr>
+        <w:pStyle w:val="Compact"/>
+      </w:pPr>
+      <w:hyperlink r:id="rId57">
+        <w:r>
+          <w:rPr>
+            <w:rStyle w:val="Hyperlink"/>
+          </w:rPr>
           <w:t xml:space="preserve">Stefanie Posavec and Giorgia Lupi’s Dear Data project</w:t>
         </w:r>
       </w:hyperlink>
@@ -11600,7 +13648,7 @@
         <w:t xml:space="preserve">Before starting, update your spreadsheet of observations.</w:t>
       </w:r>
     </w:p>
-    <w:bookmarkStart w:id="57" w:name="X72c8d7182149febe71a4fc4dfba6e466b358dab"/>
+    <w:bookmarkStart w:id="58" w:name="X72c8d7182149febe71a4fc4dfba6e466b358dab"/>
     <w:p>
       <w:pPr>
         <w:pStyle w:val="Heading4"/>
@@ -11621,8 +13669,8 @@
         <w:t xml:space="preserve">For my personal data, I could crochet a square, with each stitch representing how much I spend for each meal, and use different colors to represent the meal type. I could also have each row represent each week, and use white yarn to fill in the remaining stitches and separate each purchase (each row will have 50 stitches). This will allow me to see which meals I tend to spend the most money on and see which weeks I spent the most and least amount of money. I could also separate each month by using a contrasting yarn color.</w:t>
       </w:r>
     </w:p>
-    <w:bookmarkEnd w:id="57"/>
-    <w:bookmarkStart w:id="61" w:name="Xc43db3de3bd327bc581e0312ec64fa59b363d32"/>
+    <w:bookmarkEnd w:id="58"/>
+    <w:bookmarkStart w:id="62" w:name="Xc43db3de3bd327bc581e0312ec64fa59b363d32"/>
     <w:p>
       <w:pPr>
         <w:pStyle w:val="Heading4"/>
@@ -11640,18 +13688,18 @@
           <wp:inline>
             <wp:extent cx="4076700" cy="4418922"/>
             <wp:effectExtent b="0" l="0" r="0" t="0"/>
-            <wp:docPr descr="" title="" id="59" name="Picture"/>
+            <wp:docPr descr="" title="" id="60" name="Picture"/>
             <a:graphic>
               <a:graphicData uri="http://schemas.openxmlformats.org/drawingml/2006/picture">
                 <pic:pic>
                   <pic:nvPicPr>
-                    <pic:cNvPr descr="images/IMG_2013.jpeg" id="60" name="Picture"/>
+                    <pic:cNvPr descr="images/IMG_2013.jpeg" id="61" name="Picture"/>
                     <pic:cNvPicPr>
                       <a:picLocks noChangeArrowheads="1" noChangeAspect="1"/>
                     </pic:cNvPicPr>
                   </pic:nvPicPr>
                   <pic:blipFill>
-                    <a:blip r:embed="rId58"/>
+                    <a:blip r:embed="rId59"/>
                     <a:stretch>
                       <a:fillRect/>
                     </a:stretch>
@@ -11678,8 +13726,8 @@
         </w:drawing>
       </w:r>
     </w:p>
-    <w:bookmarkEnd w:id="61"/>
-    <w:bookmarkStart w:id="65" w:name="X1e04da0afdf8e61690c8197a7260da84b5843c5"/>
+    <w:bookmarkEnd w:id="62"/>
+    <w:bookmarkStart w:id="66" w:name="X1e04da0afdf8e61690c8197a7260da84b5843c5"/>
     <w:p>
       <w:pPr>
         <w:pStyle w:val="Heading4"/>
@@ -11737,18 +13785,18 @@
           <wp:inline>
             <wp:extent cx="5334000" cy="1432190"/>
             <wp:effectExtent b="0" l="0" r="0" t="0"/>
-            <wp:docPr descr="" title="" id="63" name="Picture"/>
+            <wp:docPr descr="" title="" id="64" name="Picture"/>
             <a:graphic>
               <a:graphicData uri="http://schemas.openxmlformats.org/drawingml/2006/picture">
                 <pic:pic>
                   <pic:nvPicPr>
-                    <pic:cNvPr descr="images/IMG_2012.jpeg" id="64" name="Picture"/>
+                    <pic:cNvPr descr="images/IMG_2012.jpeg" id="65" name="Picture"/>
                     <pic:cNvPicPr>
                       <a:picLocks noChangeArrowheads="1" noChangeAspect="1"/>
                     </pic:cNvPicPr>
                   </pic:nvPicPr>
                   <pic:blipFill>
-                    <a:blip r:embed="rId62"/>
+                    <a:blip r:embed="rId63"/>
                     <a:stretch>
                       <a:fillRect/>
                     </a:stretch>
@@ -11775,8 +13823,8 @@
         </w:drawing>
       </w:r>
     </w:p>
-    <w:bookmarkEnd w:id="65"/>
-    <w:bookmarkStart w:id="66" w:name="d.-write-an-artist-statement.-8-points"/>
+    <w:bookmarkEnd w:id="66"/>
+    <w:bookmarkStart w:id="67" w:name="d.-write-an-artist-statement.-8-points"/>
     <w:p>
       <w:pPr>
         <w:pStyle w:val="Heading4"/>
@@ -11862,9 +13910,9 @@
         <w:t xml:space="preserve">This crochet piece represents my weekly and monthly spending habits on food, with each stitch representing the cost of a meal (USD, rounded up to the nearest whole number) and each row representing each week, with a series of 5 black stitches to represent the start of a new month. The colors represent the type of meal (blue = lunch, light brown = snack, dark brown = dinner), and the white yarn is used to fill the remaining space in each row (rows contain 50 stitches each) and separate each purchase. This piece is influenced by Lorraine Woodruff-Long’s warming strips quilt representing global temperature change, which inspired me to show how my spending habits on food changed over time. I created this piece by first calculating what my max cost of food was each week to determine how many stitches to include in each row. I then started crocheting, adding in each color, filler, and divider until I reached the end of my observations.</w:t>
       </w:r>
     </w:p>
-    <w:bookmarkEnd w:id="66"/>
     <w:bookmarkEnd w:id="67"/>
-    <w:bookmarkStart w:id="75" w:name="X0da9b3c00637201a88de396171edca88e99d6b9"/>
+    <w:bookmarkEnd w:id="68"/>
+    <w:bookmarkStart w:id="76" w:name="X0da9b3c00637201a88de396171edca88e99d6b9"/>
     <w:p>
       <w:pPr>
         <w:pStyle w:val="Heading3"/>
@@ -11893,7 +13941,7 @@
         <w:t xml:space="preserve">For this section of your homework, you will be evaluated on the logic, conciseness, and nuance of your critique.</w:t>
       </w:r>
     </w:p>
-    <w:bookmarkStart w:id="71" w:name="a.-revisit-and-summarize-6-points"/>
+    <w:bookmarkStart w:id="72" w:name="a.-revisit-and-summarize-6-points"/>
     <w:p>
       <w:pPr>
         <w:pStyle w:val="Heading4"/>
@@ -11950,13 +13998,6 @@
         <w:t xml:space="preserve">”</w:t>
       </w:r>
       <w:r>
-        <w:rPr>
-          <w:bCs/>
-          <w:b/>
-        </w:rPr>
-        <w:t xml:space="preserve"> </w:t>
-      </w:r>
-      <w:r>
         <w:t xml:space="preserve"> </w:t>
       </w:r>
       <w:r>
@@ -11964,18 +14005,18 @@
           <wp:inline>
             <wp:extent cx="3867150" cy="9044050"/>
             <wp:effectExtent b="0" l="0" r="0" t="0"/>
-            <wp:docPr descr="" title="" id="69" name="Picture"/>
+            <wp:docPr descr="" title="" id="70" name="Picture"/>
             <a:graphic>
               <a:graphicData uri="http://schemas.openxmlformats.org/drawingml/2006/picture">
                 <pic:pic>
                   <pic:nvPicPr>
-                    <pic:cNvPr descr="images/Mann–Whitney_Wilcoxon_Rank-Sum_tests.png" id="70" name="Picture"/>
+                    <pic:cNvPr descr="images/Mann–Whitney_Wilcoxon_Rank-Sum_tests.png" id="71" name="Picture"/>
                     <pic:cNvPicPr>
                       <a:picLocks noChangeArrowheads="1" noChangeAspect="1"/>
                     </pic:cNvPicPr>
                   </pic:nvPicPr>
                   <pic:blipFill>
-                    <a:blip r:embed="rId68"/>
+                    <a:blip r:embed="rId69"/>
                     <a:stretch>
                       <a:fillRect/>
                     </a:stretch>
@@ -12002,8 +14043,8 @@
         </w:drawing>
       </w:r>
     </w:p>
-    <w:bookmarkEnd w:id="71"/>
-    <w:bookmarkStart w:id="72" w:name="b.-visual-clarity-10-points"/>
+    <w:bookmarkEnd w:id="72"/>
+    <w:bookmarkStart w:id="73" w:name="b.-visual-clarity-10-points"/>
     <w:p>
       <w:pPr>
         <w:pStyle w:val="Heading4"/>
@@ -12048,8 +14089,8 @@
         <w:t xml:space="preserve">The authors clearly labeled their x- and y-axes and labeled each subplot in a larger font to distinguish that the plots show different integration components. They also use contrasting colors to represent each integration score that also follows a blue theme, making the statistics visually pleasing and easy to read. They also provide a legend that shows readers what each color represents and what color/score is associated with being high, moderate, and low.</w:t>
       </w:r>
     </w:p>
-    <w:bookmarkEnd w:id="72"/>
-    <w:bookmarkStart w:id="73" w:name="c.-aesthetic-clarity-10-points"/>
+    <w:bookmarkEnd w:id="73"/>
+    <w:bookmarkStart w:id="74" w:name="c.-aesthetic-clarity-10-points"/>
     <w:p>
       <w:pPr>
         <w:pStyle w:val="Heading4"/>
@@ -12135,8 +14176,8 @@
         <w:t xml:space="preserve">in this figure as there are no grid lines or redundant information that make the plot difficult to read. The bars also clearly represent each score using colors that are easy to distinguish between. However, the title of the subplots seems out of place, being next to the y-axis title. The legend is also clearly labeled and in a logical location that doesn’t interfere with the data in the plots. I would describe the data:ink ratio as fairly high because the labels are informative, the percentages are lightened while the titles are in bold, which creates a contrast that helps reduce clutter, there’s no clutter in the background, and the bars are clearly separated.</w:t>
       </w:r>
     </w:p>
-    <w:bookmarkEnd w:id="73"/>
-    <w:bookmarkStart w:id="74" w:name="X6c85a07505a41f4886a66c450d03d94f6fedbf6"/>
+    <w:bookmarkEnd w:id="74"/>
+    <w:bookmarkStart w:id="75" w:name="X6c85a07505a41f4886a66c450d03d94f6fedbf6"/>
     <w:p>
       <w:pPr>
         <w:pStyle w:val="Heading4"/>
@@ -12180,8 +14221,8 @@
         <w:t xml:space="preserve">To make the figure better, I would label each subdivision of the bars with the percentage it represents. It can be misleading to look at the top of each subdivision to determine the percentage because they don’t all start at 0%. So, labeling each subdivision allows people to look at the data without having to do calculations to determine the percentage. I would also put the title of the subplots on top of each subplot so people don’t confuse the title with the y-axis title or get confused about which title represents the y-axis. I would also organize the plots in a 2x2 format rather than a 1x4 format so that you can easily compare the plots without having to scroll down to look at all the plots together.</w:t>
       </w:r>
     </w:p>
-    <w:bookmarkEnd w:id="74"/>
     <w:bookmarkEnd w:id="75"/>
+    <w:bookmarkEnd w:id="76"/>
     <w:sectPr/>
   </w:body>
 </w:document>

</xml_diff>